<commit_message>
working on measurement v2
</commit_message>
<xml_diff>
--- a/word/Measurement Uncertainty/Measurement Uncertainty v1.docx
+++ b/word/Measurement Uncertainty/Measurement Uncertainty v1.docx
@@ -1,13 +1,11 @@
 
 <file path=word/document.xml><?xml version="1.0" encoding="utf-8"?>
-<w:document xmlns:wpc="http://schemas.microsoft.com/office/word/2010/wordprocessingCanvas" xmlns:cx="http://schemas.microsoft.com/office/drawing/2014/chartex" xmlns:cx1="http://schemas.microsoft.com/office/drawing/2015/9/8/chartex" xmlns:cx2="http://schemas.microsoft.com/office/drawing/2015/10/21/chartex" xmlns:cx3="http://schemas.microsoft.com/office/drawing/2016/5/9/chartex" xmlns:cx4="http://schemas.microsoft.com/office/drawing/2016/5/10/chartex" xmlns:cx5="http://schemas.microsoft.com/office/drawing/2016/5/11/chartex" xmlns:cx6="http://schemas.microsoft.com/office/drawing/2016/5/12/chartex" xmlns:cx7="http://schemas.microsoft.com/office/drawing/2016/5/13/chartex" xmlns:cx8="http://schemas.microsoft.com/office/drawing/2016/5/14/chartex" xmlns:mc="http://schemas.openxmlformats.org/markup-compatibility/2006" xmlns:aink="http://schemas.microsoft.com/office/drawing/2016/ink" xmlns:am3d="http://schemas.microsoft.com/office/drawing/2017/model3d" xmlns:o="urn:schemas-microsoft-com:office:office" xmlns:r="http://schemas.openxmlformats.org/officeDocument/2006/relationships" xmlns:m="http://schemas.openxmlformats.org/officeDocument/2006/math" xmlns:v="urn:schemas-microsoft-com:vml" xmlns:wp14="http://schemas.microsoft.com/office/word/2010/wordprocessingDrawing" xmlns:wp="http://schemas.openxmlformats.org/drawingml/2006/wordprocessingDrawing" xmlns:w10="urn:schemas-microsoft-com:office:word" xmlns:w="http://schemas.openxmlformats.org/wordprocessingml/2006/main" xmlns:w14="http://schemas.microsoft.com/office/word/2010/wordml" xmlns:w15="http://schemas.microsoft.com/office/word/2012/wordml" xmlns:w16cid="http://schemas.microsoft.com/office/word/2016/wordml/cid" xmlns:w16se="http://schemas.microsoft.com/office/word/2015/wordml/symex" xmlns:wpg="http://schemas.microsoft.com/office/word/2010/wordprocessingGroup" xmlns:wpi="http://schemas.microsoft.com/office/word/2010/wordprocessingInk" xmlns:wne="http://schemas.microsoft.com/office/word/2006/wordml" xmlns:wps="http://schemas.microsoft.com/office/word/2010/wordprocessingShape" mc:Ignorable="w14 w15 w16se w16cid wp14">
+<w:document xmlns:wpc="http://schemas.microsoft.com/office/word/2010/wordprocessingCanvas" xmlns:cx="http://schemas.microsoft.com/office/drawing/2014/chartex" xmlns:cx1="http://schemas.microsoft.com/office/drawing/2015/9/8/chartex" xmlns:mc="http://schemas.openxmlformats.org/markup-compatibility/2006" xmlns:o="urn:schemas-microsoft-com:office:office" xmlns:r="http://schemas.openxmlformats.org/officeDocument/2006/relationships" xmlns:m="http://schemas.openxmlformats.org/officeDocument/2006/math" xmlns:v="urn:schemas-microsoft-com:vml" xmlns:wp14="http://schemas.microsoft.com/office/word/2010/wordprocessingDrawing" xmlns:wp="http://schemas.openxmlformats.org/drawingml/2006/wordprocessingDrawing" xmlns:w10="urn:schemas-microsoft-com:office:word" xmlns:w="http://schemas.openxmlformats.org/wordprocessingml/2006/main" xmlns:w14="http://schemas.microsoft.com/office/word/2010/wordml" xmlns:w15="http://schemas.microsoft.com/office/word/2012/wordml" xmlns:w16se="http://schemas.microsoft.com/office/word/2015/wordml/symex" xmlns:wpg="http://schemas.microsoft.com/office/word/2010/wordprocessingGroup" xmlns:wpi="http://schemas.microsoft.com/office/word/2010/wordprocessingInk" xmlns:wne="http://schemas.microsoft.com/office/word/2006/wordml" xmlns:wps="http://schemas.microsoft.com/office/word/2010/wordprocessingShape" mc:Ignorable="w14 w15 w16se wp14">
   <w:body>
     <w:p>
       <w:pPr>
         <w:pStyle w:val="Title"/>
       </w:pPr>
-      <w:bookmarkStart w:id="0" w:name="_GoBack"/>
-      <w:bookmarkEnd w:id="0"/>
       <w:r>
         <w:t>Measurement Uncertainty</w:t>
       </w:r>
@@ -15,6 +13,9 @@
     <w:p>
       <w:pPr>
         <w:pStyle w:val="Heading1"/>
+        <w:rPr>
+          <w:del w:id="0" w:author="Laurence Stant" w:date="2018-12-28T19:34:00Z"/>
+        </w:rPr>
       </w:pPr>
       <w:r>
         <w:t xml:space="preserve">3.1 </w:t>
@@ -24,9 +25,11 @@
       </w:r>
     </w:p>
     <w:p>
-      <w:r>
-        <w:t>Foreword: Parts of this chapter are based on excerpts from the authors paper [1].</w:t>
-      </w:r>
+      <w:del w:id="1" w:author="Laurence Stant" w:date="2018-12-28T19:34:00Z">
+        <w:r>
+          <w:delText>Foreword: Parts of this chapter are based on excerpts from the authors paper [1].</w:delText>
+        </w:r>
+      </w:del>
     </w:p>
     <w:p>
       <w:r>
@@ -44,10 +47,31 @@
         <w:t>To</w:t>
       </w:r>
       <w:r>
-        <w:t xml:space="preserve"> successfully</w:t>
-      </w:r>
-      <w:r>
-        <w:t xml:space="preserve"> communicate information about a measurement, the recipient needs to be able to either make or mentally construct a similar observation to that of the original measurer (or </w:t>
+        <w:t xml:space="preserve"> </w:t>
+      </w:r>
+      <w:del w:id="2" w:author="Laurence Stant" w:date="2018-12-28T19:34:00Z">
+        <w:r>
+          <w:delText>successfully</w:delText>
+        </w:r>
+        <w:r>
+          <w:delText xml:space="preserve"> </w:delText>
+        </w:r>
+      </w:del>
+      <w:r>
+        <w:t xml:space="preserve">communicate information about a measurement, the recipient needs to be able to either make or </w:t>
+      </w:r>
+      <w:del w:id="3" w:author="Laurence Stant" w:date="2018-12-28T19:34:00Z">
+        <w:r>
+          <w:delText>mentally construct</w:delText>
+        </w:r>
+      </w:del>
+      <w:ins w:id="4" w:author="Laurence Stant" w:date="2018-12-28T19:34:00Z">
+        <w:r>
+          <w:t>imagine</w:t>
+        </w:r>
+      </w:ins>
+      <w:r>
+        <w:t xml:space="preserve"> a similar observation to that of the original measurer (or </w:t>
       </w:r>
       <w:r>
         <w:rPr>
@@ -121,7 +145,15 @@
         <w:t>such a</w:t>
       </w:r>
       <w:r>
-        <w:t xml:space="preserve"> system, a discretised value of a physical effect or quantity is standardised and knowledge of its value is disseminated to all people who wish to use it. Typically, a range of discrete values are chosen, such that the system of units can be conveniently used to represent all measurements. </w:t>
+        <w:t xml:space="preserve"> system, a discretised value of a </w:t>
+      </w:r>
+      <w:del w:id="5" w:author="Laurence Stant" w:date="2018-12-28T19:34:00Z">
+        <w:r>
+          <w:delText xml:space="preserve">physical effect or </w:delText>
+        </w:r>
+      </w:del>
+      <w:r>
+        <w:t xml:space="preserve">quantity is standardised and knowledge of its value is disseminated to all people who wish to use it. Typically, a range of discrete values are chosen, such that the system of units can be conveniently used to represent all measurements. </w:t>
       </w:r>
       <w:r>
         <w:t xml:space="preserve">Knowledge of the discretised values is obtained from a </w:t>
@@ -136,13 +168,21 @@
         <w:t>with a</w:t>
       </w:r>
       <w:r>
-        <w:t xml:space="preserve"> unit system is to use a standard to calibrate a measuring instrument, which can then be used to measure an arbitrary value of a physical effect o</w:t>
-      </w:r>
-      <w:r>
-        <w:t>r</w:t>
-      </w:r>
-      <w:r>
-        <w:t xml:space="preserve"> quantity in the units defined by th</w:t>
+        <w:t xml:space="preserve"> unit system is to use a standard to calibrate a measuring instrument, which can then be used to measure an arbitrary value of a </w:t>
+      </w:r>
+      <w:del w:id="6" w:author="Laurence Stant" w:date="2018-12-28T19:34:00Z">
+        <w:r>
+          <w:delText>physical effect o</w:delText>
+        </w:r>
+        <w:r>
+          <w:delText>r</w:delText>
+        </w:r>
+        <w:r>
+          <w:delText xml:space="preserve"> </w:delText>
+        </w:r>
+      </w:del>
+      <w:r>
+        <w:t>quantity in the units defined by th</w:t>
       </w:r>
       <w:r>
         <w:t>e</w:t>
@@ -222,12 +262,21 @@
         <w:t>3.</w:t>
       </w:r>
       <w:r>
+        <w:rPr>
+          <w:noProof/>
+        </w:rPr>
         <w:fldChar w:fldCharType="begin"/>
       </w:r>
       <w:r>
+        <w:rPr>
+          <w:noProof/>
+        </w:rPr>
         <w:instrText xml:space="preserve"> SEQ Figure \* ARABIC </w:instrText>
       </w:r>
       <w:r>
+        <w:rPr>
+          <w:noProof/>
+        </w:rPr>
         <w:fldChar w:fldCharType="separate"/>
       </w:r>
       <w:r>
@@ -249,7 +298,36 @@
         <w:t>.</w:t>
       </w:r>
       <w:r>
-        <w:t xml:space="preserve"> The cubit is thought to have been first used in the 3</w:t>
+        <w:t xml:space="preserve"> The cubit</w:t>
+      </w:r>
+      <w:ins w:id="7" w:author="Laurence Stant" w:date="2018-12-28T19:40:00Z">
+        <w:r>
+          <w:t xml:space="preserve"> is thought to be the earliest attested standard measure</w:t>
+        </w:r>
+      </w:ins>
+      <w:ins w:id="8" w:author="Laurence Stant" w:date="2018-12-28T19:41:00Z">
+        <w:r>
+          <w:t xml:space="preserve"> of length,</w:t>
+        </w:r>
+      </w:ins>
+      <w:ins w:id="9" w:author="Laurence Stant" w:date="2018-12-28T19:40:00Z">
+        <w:r>
+          <w:t xml:space="preserve"> </w:t>
+        </w:r>
+      </w:ins>
+      <w:del w:id="10" w:author="Laurence Stant" w:date="2018-12-28T19:40:00Z">
+        <w:r>
+          <w:delText xml:space="preserve"> </w:delText>
+        </w:r>
+        <w:r>
+          <w:delText>is</w:delText>
+        </w:r>
+        <w:r>
+          <w:delText xml:space="preserve"> thought to have been </w:delText>
+        </w:r>
+      </w:del>
+      <w:r>
+        <w:t>first used in the 3</w:t>
       </w:r>
       <w:r>
         <w:rPr>
@@ -287,7 +365,23 @@
         <w:t>primary</w:t>
       </w:r>
       <w:r>
-        <w:t xml:space="preserve"> standard and distributed far and wide. It becomes impractical to create all standards by copying the </w:t>
+        <w:t xml:space="preserve"> standard and </w:t>
+      </w:r>
+      <w:ins w:id="11" w:author="Laurence Stant" w:date="2018-12-28T19:35:00Z">
+        <w:r>
+          <w:t xml:space="preserve">physically </w:t>
+        </w:r>
+      </w:ins>
+      <w:r>
+        <w:t>distributed</w:t>
+      </w:r>
+      <w:del w:id="12" w:author="Laurence Stant" w:date="2018-12-28T19:35:00Z">
+        <w:r>
+          <w:delText xml:space="preserve"> far and wide</w:delText>
+        </w:r>
+      </w:del>
+      <w:r>
+        <w:t xml:space="preserve">. It becomes impractical to create all standards by copying the </w:t>
       </w:r>
       <w:r>
         <w:t>primary</w:t>
@@ -299,7 +393,15 @@
         <w:t>primary</w:t>
       </w:r>
       <w:r>
-        <w:t xml:space="preserve"> standard is perturbed each time it is measured), and so a tiered structure of standards is used. </w:t>
+        <w:t xml:space="preserve"> standard is perturbed each time it is measured), and so a tiered </w:t>
+      </w:r>
+      <w:ins w:id="13" w:author="Laurence Stant" w:date="2018-12-28T19:44:00Z">
+        <w:r>
+          <w:t xml:space="preserve">organisational </w:t>
+        </w:r>
+      </w:ins>
+      <w:r>
+        <w:t xml:space="preserve">structure of standards is used. </w:t>
       </w:r>
       <w:r>
         <w:t>In this structure</w:t>
@@ -311,7 +413,52 @@
         <w:t>primary</w:t>
       </w:r>
       <w:r>
-        <w:t xml:space="preserve"> standard, followed by subsequent tiers of larger numbers of standards which are derived from measurements of those in the tier above. For any produced standard, it should be possible to trace the lineage back to a measurement of the golden standard. This is referred to as a traceability chain</w:t>
+        <w:t xml:space="preserve"> standard, followed by subsequent tiers of larger numbers of standards which are derived from measurements of those in the </w:t>
+      </w:r>
+      <w:ins w:id="14" w:author="Laurence Stant" w:date="2018-12-28T19:45:00Z">
+        <w:r>
+          <w:t xml:space="preserve">previous </w:t>
+        </w:r>
+      </w:ins>
+      <w:r>
+        <w:t>tier</w:t>
+      </w:r>
+      <w:del w:id="15" w:author="Laurence Stant" w:date="2018-12-28T19:45:00Z">
+        <w:r>
+          <w:delText xml:space="preserve"> above</w:delText>
+        </w:r>
+      </w:del>
+      <w:r>
+        <w:t xml:space="preserve">. For any </w:t>
+      </w:r>
+      <w:del w:id="16" w:author="Laurence Stant" w:date="2018-12-28T19:45:00Z">
+        <w:r>
+          <w:delText xml:space="preserve">produced </w:delText>
+        </w:r>
+      </w:del>
+      <w:r>
+        <w:t>standard</w:t>
+      </w:r>
+      <w:ins w:id="17" w:author="Laurence Stant" w:date="2018-12-28T19:45:00Z">
+        <w:r>
+          <w:t xml:space="preserve"> produced</w:t>
+        </w:r>
+      </w:ins>
+      <w:r>
+        <w:t xml:space="preserve">, it should be possible to trace the lineage back to a measurement of the </w:t>
+      </w:r>
+      <w:del w:id="18" w:author="Laurence Stant" w:date="2018-12-28T19:45:00Z">
+        <w:r>
+          <w:delText xml:space="preserve">golden </w:delText>
+        </w:r>
+      </w:del>
+      <w:ins w:id="19" w:author="Laurence Stant" w:date="2018-12-28T19:45:00Z">
+        <w:r>
+          <w:t xml:space="preserve">primary </w:t>
+        </w:r>
+      </w:ins>
+      <w:r>
+        <w:t>standard. This is referred to as a traceability chain</w:t>
       </w:r>
       <w:r>
         <w:t xml:space="preserve"> (see Fig</w:t>
@@ -512,7 +659,7 @@
           </mc:Choice>
           <mc:Fallback>
             <w:pict>
-              <v:shapetype w14:anchorId="6C88B889" id="_x0000_t68" coordsize="21600,21600" o:spt="68" adj="5400,5400" path="m0@0l@1@0@1,21600@2,21600@2@0,21600@0,10800,xe">
+              <v:shapetype w14:anchorId="5D8F187D" id="_x0000_t68" coordsize="21600,21600" o:spt="68" adj="5400,5400" path="m0@0l@1@0@1,21600@2,21600@2@0,21600@0,10800,xe">
                 <v:stroke joinstyle="miter"/>
                 <v:formulas>
                   <v:f eqn="val #0"/>
@@ -531,15 +678,16 @@
           </mc:Fallback>
         </mc:AlternateContent>
       </w:r>
+      <w:bookmarkStart w:id="20" w:name="_GoBack"/>
       <w:r>
         <w:rPr>
           <w:noProof/>
           <w:lang w:eastAsia="en-GB"/>
         </w:rPr>
         <w:drawing>
-          <wp:inline distT="0" distB="0" distL="0" distR="0" wp14:anchorId="177659E0" wp14:editId="04BD1C2B">
+          <wp:inline distT="0" distB="0" distL="0" distR="0" wp14:anchorId="177659E0" wp14:editId="6D8D39ED">
             <wp:extent cx="3219450" cy="2038350"/>
-            <wp:effectExtent l="0" t="19050" r="0" b="19050"/>
+            <wp:effectExtent l="0" t="0" r="0" b="0"/>
             <wp:docPr id="1" name="Diagram 1"/>
             <wp:cNvGraphicFramePr/>
             <a:graphic xmlns:a="http://schemas.openxmlformats.org/drawingml/2006/main">
@@ -550,6 +698,7 @@
           </wp:inline>
         </w:drawing>
       </w:r>
+      <w:bookmarkEnd w:id="20"/>
     </w:p>
     <w:p>
       <w:pPr>
@@ -563,12 +712,21 @@
         <w:t>3.</w:t>
       </w:r>
       <w:r>
+        <w:rPr>
+          <w:noProof/>
+        </w:rPr>
         <w:fldChar w:fldCharType="begin"/>
       </w:r>
       <w:r>
+        <w:rPr>
+          <w:noProof/>
+        </w:rPr>
         <w:instrText xml:space="preserve"> SEQ Figure \* ARABIC </w:instrText>
       </w:r>
       <w:r>
+        <w:rPr>
+          <w:noProof/>
+        </w:rPr>
         <w:fldChar w:fldCharType="separate"/>
       </w:r>
       <w:r>
@@ -586,42 +744,342 @@
       <w:r>
         <w:t>: The traceability chain.</w:t>
       </w:r>
+      <w:ins w:id="21" w:author="Laurence Stant" w:date="2018-12-28T19:46:00Z">
+        <w:r>
+          <w:t xml:space="preserve"> The pyramid shows the number of instances in each tier. </w:t>
+        </w:r>
+      </w:ins>
+      <w:ins w:id="22" w:author="Laurence Stant" w:date="2018-12-28T19:49:00Z">
+        <w:r>
+          <w:t>Secondary standards are held at NMIs and used to</w:t>
+        </w:r>
+      </w:ins>
+      <w:ins w:id="23" w:author="Laurence Stant" w:date="2018-12-28T19:50:00Z">
+        <w:r>
+          <w:t xml:space="preserve"> periodically</w:t>
+        </w:r>
+      </w:ins>
+      <w:ins w:id="24" w:author="Laurence Stant" w:date="2018-12-28T19:49:00Z">
+        <w:r>
+          <w:t xml:space="preserve"> calibrate working standards, which </w:t>
+        </w:r>
+      </w:ins>
+      <w:ins w:id="25" w:author="Laurence Stant" w:date="2018-12-28T19:51:00Z">
+        <w:r>
+          <w:t xml:space="preserve">are sent by </w:t>
+        </w:r>
+      </w:ins>
+      <w:ins w:id="26" w:author="Laurence Stant" w:date="2018-12-28T19:50:00Z">
+        <w:r>
+          <w:t>manufacturers and laboratories</w:t>
+        </w:r>
+        <w:r>
+          <w:t xml:space="preserve">. </w:t>
+        </w:r>
+      </w:ins>
+      <w:ins w:id="27" w:author="Laurence Stant" w:date="2018-12-28T19:46:00Z">
+        <w:r>
+          <w:t xml:space="preserve">User measurements are made using instruments calibrated with </w:t>
+        </w:r>
+      </w:ins>
+      <w:ins w:id="28" w:author="Laurence Stant" w:date="2018-12-28T19:51:00Z">
+        <w:r>
+          <w:t xml:space="preserve">these </w:t>
+        </w:r>
+      </w:ins>
+      <w:ins w:id="29" w:author="Laurence Stant" w:date="2018-12-28T19:46:00Z">
+        <w:r>
+          <w:t>working standards</w:t>
+        </w:r>
+      </w:ins>
+      <w:ins w:id="30" w:author="Laurence Stant" w:date="2018-12-28T19:47:00Z">
+        <w:r>
+          <w:t>, so they number the greatest and are at the bottom of the traceability chain.</w:t>
+        </w:r>
+      </w:ins>
     </w:p>
     <w:p>
       <w:r>
-        <w:t>Today, the primary standards are maintained in most countries by a National Measurement Institute (NMI) and co-ordinated by the Bureau of International Weights and Measures (BIPM). To accommodate international trade and compatibility, a routine process of inter-comparisons is undertaken to ensure that the primary standards between countries are agreeable.</w:t>
+        <w:t xml:space="preserve">Today, the primary standards are maintained in most countries by a National Measurement Institute (NMI) and co-ordinated by the Bureau of International Weights and Measures (BIPM). To accommodate international trade and compatibility, a routine process of inter-comparisons is </w:t>
+      </w:r>
+      <w:r>
+        <w:lastRenderedPageBreak/>
+        <w:t xml:space="preserve">undertaken to ensure that the </w:t>
+      </w:r>
+      <w:ins w:id="31" w:author="Laurence Stant" w:date="2018-12-28T19:47:00Z">
+        <w:r>
+          <w:t>values of the</w:t>
+        </w:r>
+      </w:ins>
+      <w:ins w:id="32" w:author="Laurence Stant" w:date="2018-12-28T19:48:00Z">
+        <w:r>
+          <w:t xml:space="preserve"> </w:t>
+        </w:r>
+      </w:ins>
+      <w:r>
+        <w:t xml:space="preserve">primary standards between countries are </w:t>
+      </w:r>
+      <w:ins w:id="33" w:author="Laurence Stant" w:date="2018-12-28T19:35:00Z">
+        <w:r>
+          <w:t xml:space="preserve">in </w:t>
+        </w:r>
+      </w:ins>
+      <w:r>
+        <w:t>agree</w:t>
+      </w:r>
+      <w:ins w:id="34" w:author="Laurence Stant" w:date="2018-12-28T19:35:00Z">
+        <w:r>
+          <w:t>ment</w:t>
+        </w:r>
+      </w:ins>
+      <w:del w:id="35" w:author="Laurence Stant" w:date="2018-12-28T19:35:00Z">
+        <w:r>
+          <w:delText>able</w:delText>
+        </w:r>
+      </w:del>
+      <w:r>
+        <w:t>.</w:t>
       </w:r>
     </w:p>
     <w:p>
       <w:r>
-        <w:lastRenderedPageBreak/>
-        <w:t xml:space="preserve">Secondary standards are also kept by the NMIs and are calibrated against the primary standard as infrequently as possible. These standards are then used by the NMI to calibrate working standards which are sent to them by manufacturers and research institutes. Another task of each NMI is to investigate </w:t>
-      </w:r>
-      <w:r>
-        <w:t xml:space="preserve">new and improved methods of measurement. Secondary standards are also typically used at NMIs </w:t>
-      </w:r>
-      <w:r>
-        <w:t xml:space="preserve">during </w:t>
-      </w:r>
-      <w:r>
-        <w:t>these investigations.</w:t>
+        <w:t xml:space="preserve">Secondary standards are also kept by the NMIs and are </w:t>
+      </w:r>
+      <w:ins w:id="36" w:author="Laurence Stant" w:date="2018-12-28T19:57:00Z">
+        <w:r>
+          <w:t xml:space="preserve">used to reduce excessive wear to the primary standard caused by frequent measurements (and also to reduce bottlenecks caused by having a single standard). They are </w:t>
+        </w:r>
+      </w:ins>
+      <w:r>
+        <w:t>calibrated against the primary standard as infrequently as possible</w:t>
+      </w:r>
+      <w:ins w:id="37" w:author="Laurence Stant" w:date="2018-12-28T19:57:00Z">
+        <w:r>
+          <w:t>, again to reduce wear</w:t>
+        </w:r>
+      </w:ins>
+      <w:r>
+        <w:t xml:space="preserve">. </w:t>
+      </w:r>
+      <w:del w:id="38" w:author="Laurence Stant" w:date="2018-12-28T19:58:00Z">
+        <w:r>
+          <w:delText xml:space="preserve">These </w:delText>
+        </w:r>
+      </w:del>
+      <w:ins w:id="39" w:author="Laurence Stant" w:date="2018-12-28T19:58:00Z">
+        <w:r>
+          <w:t xml:space="preserve">Secondary </w:t>
+        </w:r>
+      </w:ins>
+      <w:r>
+        <w:t xml:space="preserve">standards are </w:t>
+      </w:r>
+      <w:del w:id="40" w:author="Laurence Stant" w:date="2018-12-28T19:54:00Z">
+        <w:r>
+          <w:delText xml:space="preserve">then </w:delText>
+        </w:r>
+      </w:del>
+      <w:r>
+        <w:t xml:space="preserve">used by the NMI to </w:t>
+      </w:r>
+      <w:del w:id="41" w:author="Laurence Stant" w:date="2018-12-28T19:54:00Z">
+        <w:r>
+          <w:delText xml:space="preserve">calibrate </w:delText>
+        </w:r>
+      </w:del>
+      <w:ins w:id="42" w:author="Laurence Stant" w:date="2018-12-28T19:54:00Z">
+        <w:r>
+          <w:t xml:space="preserve">characterise </w:t>
+        </w:r>
+      </w:ins>
+      <w:r>
+        <w:t xml:space="preserve">working standards which are sent to them by manufacturers and research institutes. Another </w:t>
+      </w:r>
+      <w:ins w:id="43" w:author="Laurence Stant" w:date="2018-12-28T19:58:00Z">
+        <w:r>
+          <w:t xml:space="preserve">important </w:t>
+        </w:r>
+      </w:ins>
+      <w:r>
+        <w:t xml:space="preserve">task of each NMI is to </w:t>
+      </w:r>
+      <w:r>
+        <w:t>perform investigations to discover</w:t>
+      </w:r>
+      <w:r>
+        <w:t xml:space="preserve"> </w:t>
+      </w:r>
+      <w:r>
+        <w:t>new and improved methods of measurement</w:t>
+      </w:r>
+      <w:r>
+        <w:t>, which make use of s</w:t>
+      </w:r>
+      <w:r>
+        <w:t xml:space="preserve">econdary standards </w:t>
+      </w:r>
+      <w:r>
+        <w:t>to better compare the accuracy of different methods</w:t>
+      </w:r>
+      <w:r>
+        <w:t>.</w:t>
       </w:r>
     </w:p>
     <w:p>
       <w:r>
-        <w:t>Working standards are used by manufacturers in different ways. Instrumentation manufacturers may use the standards to directly calibrate their products before sending it to the customer, while more generally the standards can be used to calibrate test equipment which identifies faulty products. Larger research institutes typically use working standards to recalibrate instrumentation prior to performing very sensitive measurements.</w:t>
-      </w:r>
-      <w:r>
-        <w:t xml:space="preserve"> To ensure that product specifications and scientific measurements are traceable and of high quality, accreditation services such as the United Kingdom Accreditation Service (UKAS) [2] exist to certify manufacturers and laboratories that demonstrate good measurement practice and use traceable measurements.</w:t>
+        <w:t>Working standards are used</w:t>
+      </w:r>
+      <w:ins w:id="44" w:author="Laurence Stant" w:date="2018-12-28T23:21:00Z">
+        <w:r>
+          <w:t>, for example,</w:t>
+        </w:r>
+      </w:ins>
+      <w:r>
+        <w:t xml:space="preserve"> by </w:t>
+      </w:r>
+      <w:del w:id="45" w:author="Laurence Stant" w:date="2018-12-28T23:21:00Z">
+        <w:r>
+          <w:delText>manufacturers in different ways. I</w:delText>
+        </w:r>
+      </w:del>
+      <w:ins w:id="46" w:author="Laurence Stant" w:date="2018-12-28T23:21:00Z">
+        <w:r>
+          <w:t>i</w:t>
+        </w:r>
+      </w:ins>
+      <w:r>
+        <w:t xml:space="preserve">nstrumentation manufacturers </w:t>
+      </w:r>
+      <w:ins w:id="47" w:author="Laurence Stant" w:date="2018-12-28T23:21:00Z">
+        <w:r>
+          <w:t xml:space="preserve">who </w:t>
+        </w:r>
+      </w:ins>
+      <w:r>
+        <w:t>may use the</w:t>
+      </w:r>
+      <w:del w:id="48" w:author="Laurence Stant" w:date="2018-12-28T23:21:00Z">
+        <w:r>
+          <w:delText xml:space="preserve"> standards </w:delText>
+        </w:r>
+      </w:del>
+      <w:ins w:id="49" w:author="Laurence Stant" w:date="2018-12-28T23:21:00Z">
+        <w:r>
+          <w:t xml:space="preserve">m </w:t>
+        </w:r>
+      </w:ins>
+      <w:r>
+        <w:t xml:space="preserve">to </w:t>
+      </w:r>
+      <w:del w:id="50" w:author="Laurence Stant" w:date="2018-12-28T23:22:00Z">
+        <w:r>
+          <w:delText xml:space="preserve">directly </w:delText>
+        </w:r>
+      </w:del>
+      <w:r>
+        <w:t xml:space="preserve">calibrate their products before </w:t>
+      </w:r>
+      <w:del w:id="51" w:author="Laurence Stant" w:date="2018-12-28T23:22:00Z">
+        <w:r>
+          <w:delText>sending it</w:delText>
+        </w:r>
+      </w:del>
+      <w:ins w:id="52" w:author="Laurence Stant" w:date="2018-12-28T23:22:00Z">
+        <w:r>
+          <w:t>shipping</w:t>
+        </w:r>
+      </w:ins>
+      <w:r>
+        <w:t xml:space="preserve"> to the customer, </w:t>
+      </w:r>
+      <w:del w:id="53" w:author="Laurence Stant" w:date="2018-12-28T23:22:00Z">
+        <w:r>
+          <w:delText xml:space="preserve">while </w:delText>
+        </w:r>
+      </w:del>
+      <w:ins w:id="54" w:author="Laurence Stant" w:date="2018-12-28T23:22:00Z">
+        <w:r>
+          <w:t xml:space="preserve">and </w:t>
+        </w:r>
+      </w:ins>
+      <w:r>
+        <w:t xml:space="preserve">more generally the standards can be used to calibrate test equipment </w:t>
+      </w:r>
+      <w:del w:id="55" w:author="Laurence Stant" w:date="2018-12-28T23:22:00Z">
+        <w:r>
+          <w:delText xml:space="preserve">which identifies </w:delText>
+        </w:r>
+      </w:del>
+      <w:ins w:id="56" w:author="Laurence Stant" w:date="2018-12-28T23:22:00Z">
+        <w:r>
+          <w:t xml:space="preserve">to identify </w:t>
+        </w:r>
+      </w:ins>
+      <w:r>
+        <w:t>faulty products. Larger research institutes typically use working standards to recalibrate instrumentation prior to performing very sensitive measurements.</w:t>
+      </w:r>
+      <w:r>
+        <w:t xml:space="preserve"> To ensure that product specifications and scientific measurements are traceable and of high quality, accreditation services such as the United Kingdom Accreditation Service (UKAS)</w:t>
+      </w:r>
+      <w:del w:id="57" w:author="Laurence Stant" w:date="2018-12-28T23:22:00Z">
+        <w:r>
+          <w:delText xml:space="preserve"> [2]</w:delText>
+        </w:r>
+      </w:del>
+      <w:r>
+        <w:t xml:space="preserve"> exist to certify manufacturers and laboratories that demonstrate good measurement practice and use traceable measurements</w:t>
+      </w:r>
+      <w:ins w:id="58" w:author="Laurence Stant" w:date="2018-12-28T23:22:00Z">
+        <w:r>
+          <w:t xml:space="preserve"> [2]</w:t>
+        </w:r>
+      </w:ins>
+      <w:r>
+        <w:t>.</w:t>
       </w:r>
     </w:p>
     <w:p>
-      <w:r>
-        <w:t xml:space="preserve">The selection of physical effects and quantities for which primary standards are kept is only a subset of those for which recognised units exist. This is because many units are derived quantities, where their value can be obtained by calculation using definitions of other units. For example, the definition of the unit of resistance (R, </w:t>
-      </w:r>
-      <w:r>
-        <w:t>o</w:t>
-      </w:r>
+      <w:pPr>
+        <w:rPr>
+          <w:ins w:id="59" w:author="Laurence Stant" w:date="2018-12-29T21:45:00Z"/>
+        </w:rPr>
+      </w:pPr>
+      <w:r>
+        <w:t xml:space="preserve">The selection of </w:t>
+      </w:r>
+      <w:del w:id="60" w:author="Laurence Stant" w:date="2018-12-28T23:22:00Z">
+        <w:r>
+          <w:delText xml:space="preserve">physical effects and </w:delText>
+        </w:r>
+      </w:del>
+      <w:r>
+        <w:t>quantities for which primary standards are kept is only a subset of those for which recognised units exist. This is because many units are derived quantities, where their value can be obtained by calculation using definitions of other units. For example, the definition of the unit of resistance (</w:t>
+      </w:r>
+      <w:ins w:id="61" w:author="Laurence Stant" w:date="2018-12-28T23:24:00Z">
+        <w:r>
+          <w:t xml:space="preserve">R, </w:t>
+        </w:r>
+      </w:ins>
+      <w:del w:id="62" w:author="Laurence Stant" w:date="2018-12-28T23:23:00Z">
+        <w:r>
+          <w:delText>R</w:delText>
+        </w:r>
+      </w:del>
+      <w:del w:id="63" w:author="Laurence Stant" w:date="2018-12-28T23:24:00Z">
+        <w:r>
+          <w:delText xml:space="preserve">, </w:delText>
+        </w:r>
+      </w:del>
+      <w:del w:id="64" w:author="Laurence Stant" w:date="2018-12-28T23:23:00Z">
+        <w:r>
+          <w:delText>o</w:delText>
+        </w:r>
+      </w:del>
+      <w:ins w:id="65" w:author="Laurence Stant" w:date="2018-12-28T23:23:00Z">
+        <w:r>
+          <w:t>o</w:t>
+        </w:r>
+      </w:ins>
       <w:r>
         <w:t xml:space="preserve">hms) can be derived from that of voltage (V, </w:t>
       </w:r>
@@ -647,15 +1105,7 @@
         <w:t>The</w:t>
       </w:r>
       <w:r>
-        <w:t xml:space="preserve"> eight </w:t>
-      </w:r>
-      <w:proofErr w:type="gramStart"/>
-      <w:r>
-        <w:t>fundamental</w:t>
-      </w:r>
-      <w:proofErr w:type="gramEnd"/>
-      <w:r>
-        <w:t xml:space="preserve"> </w:t>
+        <w:t xml:space="preserve"> eight fundamental </w:t>
       </w:r>
       <w:r>
         <w:t>“</w:t>
@@ -667,10 +1117,62 @@
         <w:t>”</w:t>
       </w:r>
       <w:r>
-        <w:t xml:space="preserve"> units which make up the International System of Units (SI), are the metre, kilogram, second, ampere, kelvin, candela and mole. From these unit definitions, it is possible to define any other derived unit in use. NMIs will usually keep secondary standards of most derived quantities which users may wish to calibrate against, which are themselves traceable to one or more primary standards of different units.</w:t>
-      </w:r>
-      <w:r>
-        <w:t xml:space="preserve"> Although traditionally all primary standards were defined by physical artefacts, these are being gradually replaced by definitions </w:t>
+        <w:t xml:space="preserve"> units which make up the International System of Units (SI), are the metre, kilogram, second, ampere, kelvin, candela and mole. From these unit definitions, it is possible to define any other derived unit in use. NMIs will usually keep secondary standards of most derived quantities </w:t>
+      </w:r>
+      <w:del w:id="66" w:author="Laurence Stant" w:date="2018-12-28T23:25:00Z">
+        <w:r>
+          <w:delText xml:space="preserve">which </w:delText>
+        </w:r>
+      </w:del>
+      <w:ins w:id="67" w:author="Laurence Stant" w:date="2018-12-28T23:25:00Z">
+        <w:r>
+          <w:t xml:space="preserve">that </w:t>
+        </w:r>
+      </w:ins>
+      <w:r>
+        <w:t xml:space="preserve">users may wish to calibrate against, which are </w:t>
+      </w:r>
+      <w:del w:id="68" w:author="Laurence Stant" w:date="2018-12-28T23:25:00Z">
+        <w:r>
+          <w:delText xml:space="preserve">themselves </w:delText>
+        </w:r>
+      </w:del>
+      <w:r>
+        <w:t xml:space="preserve">traceable to one or more primary standards of </w:t>
+      </w:r>
+      <w:ins w:id="69" w:author="Laurence Stant" w:date="2018-12-28T23:25:00Z">
+        <w:r>
+          <w:t xml:space="preserve">the </w:t>
+        </w:r>
+      </w:ins>
+      <w:del w:id="70" w:author="Laurence Stant" w:date="2018-12-28T23:25:00Z">
+        <w:r>
+          <w:delText xml:space="preserve">different </w:delText>
+        </w:r>
+      </w:del>
+      <w:ins w:id="71" w:author="Laurence Stant" w:date="2018-12-28T23:25:00Z">
+        <w:r>
+          <w:t xml:space="preserve">base </w:t>
+        </w:r>
+      </w:ins>
+      <w:r>
+        <w:t>units.</w:t>
+      </w:r>
+      <w:r>
+        <w:t xml:space="preserve"> Although traditionally all primary standards were defined by physical artefacts</w:t>
+      </w:r>
+      <w:ins w:id="72" w:author="Laurence Stant" w:date="2018-12-28T23:27:00Z">
+        <w:r>
+          <w:t xml:space="preserve"> (e.g. metallic weights, </w:t>
+        </w:r>
+      </w:ins>
+      <w:ins w:id="73" w:author="Laurence Stant" w:date="2018-12-28T23:28:00Z">
+        <w:r>
+          <w:t>burning candles)</w:t>
+        </w:r>
+      </w:ins>
+      <w:r>
+        <w:t xml:space="preserve">, these are being gradually replaced by definitions </w:t>
       </w:r>
       <w:r>
         <w:t>involving physical constants (e.g. Plank, Boltzmann), which do not degrade over time or use. The “Ninth SI Units”</w:t>
@@ -679,7 +1181,37 @@
         <w:t xml:space="preserve"> [3]</w:t>
       </w:r>
       <w:r>
-        <w:t xml:space="preserve">, a proposition currently under review by the BIPM, is the redefinition of four of the SI units </w:t>
+        <w:t xml:space="preserve">, a proposition </w:t>
+      </w:r>
+      <w:del w:id="74" w:author="Laurence Stant" w:date="2018-12-28T23:30:00Z">
+        <w:r>
+          <w:delText>currently under review</w:delText>
+        </w:r>
+      </w:del>
+      <w:ins w:id="75" w:author="Laurence Stant" w:date="2018-12-28T23:30:00Z">
+        <w:r>
+          <w:t>recently accepted</w:t>
+        </w:r>
+      </w:ins>
+      <w:r>
+        <w:t xml:space="preserve"> by the BIPM, </w:t>
+      </w:r>
+      <w:ins w:id="76" w:author="Laurence Stant" w:date="2018-12-28T23:30:00Z">
+        <w:r>
+          <w:t>covers</w:t>
+        </w:r>
+      </w:ins>
+      <w:del w:id="77" w:author="Laurence Stant" w:date="2018-12-28T23:30:00Z">
+        <w:r>
+          <w:delText>is</w:delText>
+        </w:r>
+      </w:del>
+      <w:r>
+        <w:t xml:space="preserve"> the redefinition of four of </w:t>
+      </w:r>
+      <w:r>
+        <w:lastRenderedPageBreak/>
+        <w:t xml:space="preserve">the SI units </w:t>
       </w:r>
       <w:r>
         <w:t>(</w:t>
@@ -691,214 +1223,685 @@
         <w:t>)</w:t>
       </w:r>
       <w:r>
-        <w:t xml:space="preserve"> which may come into effect by May 2019.</w:t>
+        <w:t xml:space="preserve"> which </w:t>
+      </w:r>
+      <w:del w:id="78" w:author="Laurence Stant" w:date="2018-12-28T23:29:00Z">
+        <w:r>
+          <w:delText xml:space="preserve">may </w:delText>
+        </w:r>
+      </w:del>
+      <w:ins w:id="79" w:author="Laurence Stant" w:date="2018-12-28T23:30:00Z">
+        <w:r>
+          <w:t>will</w:t>
+        </w:r>
+      </w:ins>
+      <w:ins w:id="80" w:author="Laurence Stant" w:date="2018-12-28T23:29:00Z">
+        <w:r>
+          <w:t xml:space="preserve"> </w:t>
+        </w:r>
+      </w:ins>
+      <w:r>
+        <w:t>come into effect by May 2019.</w:t>
       </w:r>
     </w:p>
     <w:p>
-      <w:r>
-        <w:t xml:space="preserve">What is the difference between a measurement with good traceability compared to one with poor traceability? If they are traceable to primary standards, then are they not both a correct representation of some value in a unit system? The answer is that confidence in the </w:t>
-      </w:r>
-      <w:r>
-        <w:t xml:space="preserve">result of </w:t>
-      </w:r>
-      <w:r>
-        <w:t>each measurement may differ, which is caused by measurement uncertainty.</w:t>
-      </w:r>
+      <w:ins w:id="81" w:author="Laurence Stant" w:date="2018-12-29T21:52:00Z">
+        <w:r>
+          <w:t xml:space="preserve">The crucial effect of traceability on measurements </w:t>
+        </w:r>
+      </w:ins>
+      <w:ins w:id="82" w:author="Laurence Stant" w:date="2018-12-29T21:53:00Z">
+        <w:r>
+          <w:t>is the confidence in their results. Measurements with poor traceability (long</w:t>
+        </w:r>
+      </w:ins>
+      <w:ins w:id="83" w:author="Laurence Stant" w:date="2018-12-29T21:54:00Z">
+        <w:r>
+          <w:t>er</w:t>
+        </w:r>
+      </w:ins>
+      <w:ins w:id="84" w:author="Laurence Stant" w:date="2018-12-29T21:53:00Z">
+        <w:r>
+          <w:t xml:space="preserve"> chains) wi</w:t>
+        </w:r>
+      </w:ins>
+      <w:ins w:id="85" w:author="Laurence Stant" w:date="2018-12-29T21:54:00Z">
+        <w:r>
+          <w:t>ll produce results which are likely to be less accurate than those with better traceability (shorter chains). The reason for this is measurement uncertainty, which will now be explained.</w:t>
+        </w:r>
+      </w:ins>
     </w:p>
     <w:p>
-      <w:r>
-        <w:t xml:space="preserve">It is impossible to know the true value of a quantity being measured. Many physical effects are involved during the measurement process, of which </w:t>
-      </w:r>
-      <w:r>
-        <w:t xml:space="preserve">only a few </w:t>
-      </w:r>
-      <w:r>
-        <w:t xml:space="preserve">are useful. All other processes </w:t>
-      </w:r>
-      <w:r>
-        <w:lastRenderedPageBreak/>
-        <w:t xml:space="preserve">contribute error to the measurement, causing </w:t>
-      </w:r>
-      <w:r>
-        <w:t>a reduction in accuracy (</w:t>
-      </w:r>
-      <w:r>
-        <w:t>the observed value deviat</w:t>
-      </w:r>
-      <w:r>
-        <w:t>ing</w:t>
-      </w:r>
-      <w:r>
-        <w:t xml:space="preserve"> from the true value</w:t>
-      </w:r>
-      <w:r>
-        <w:t>)</w:t>
-      </w:r>
-      <w:r>
-        <w:t xml:space="preserve">. Typical sources of error in measurement are thermal noise (electronic measurements), parallax (bifocal meter reading), and drift of environmental conditions from those at which a measuring instrument was calibrated. In some </w:t>
-      </w:r>
-      <w:r>
-        <w:t>cases,</w:t>
-      </w:r>
-      <w:r>
-        <w:t xml:space="preserve"> it is possible to quantify and correct for these errors, but there are often many </w:t>
-      </w:r>
-      <w:r>
-        <w:t>sources (some of which contribute very small errors) which cannot be corrected for. This is due either because the error cannot be quantified, or because the value of the error will change over the duration of the measurement process</w:t>
-      </w:r>
-      <w:r>
-        <w:t xml:space="preserve"> (random errors)</w:t>
-      </w:r>
-      <w:r>
-        <w:t xml:space="preserve">. </w:t>
-      </w:r>
-      <w:r>
-        <w:t>Any source of error which cannot be removed from a measurement becomes a source of uncertainty, because the deviation of the measured value from the true value due to this source of error is uncertain.</w:t>
-      </w:r>
-      <w:r>
-        <w:t xml:space="preserve"> If it is possible to quantify the amount of uncertainty in a measurement, then a degree of confidence can be formed about its value.</w:t>
-      </w:r>
+      <w:pPr>
+        <w:rPr>
+          <w:del w:id="86" w:author="Laurence Stant" w:date="2018-12-29T21:55:00Z"/>
+        </w:rPr>
+      </w:pPr>
+      <w:del w:id="87" w:author="Laurence Stant" w:date="2018-12-29T21:55:00Z">
+        <w:r>
+          <w:delText xml:space="preserve">What is the difference between a measurement with good traceability compared to one with poor traceability? If they are </w:delText>
+        </w:r>
+        <w:r>
+          <w:delText xml:space="preserve">both </w:delText>
+        </w:r>
+        <w:r>
+          <w:delText>traceable to primary standards, then are they not</w:delText>
+        </w:r>
+        <w:r>
+          <w:delText xml:space="preserve"> also</w:delText>
+        </w:r>
+        <w:r>
+          <w:delText xml:space="preserve"> both a correct representation of some value in a unit system? The answer is that confidence in the </w:delText>
+        </w:r>
+        <w:r>
+          <w:delText xml:space="preserve">result of </w:delText>
+        </w:r>
+        <w:r>
+          <w:delText>each measurement may differ, which is caused by measurement uncertainty.</w:delText>
+        </w:r>
+      </w:del>
     </w:p>
     <w:p>
       <w:r>
-        <w:t xml:space="preserve">If every measurement has an associated uncertainty in its value, then </w:t>
-      </w:r>
-      <w:r>
-        <w:t>any measurement involving the results of previous measurements will include uncertainty contributions from both measurements. The earlier question can now be answered – measurements with good traceability involve fewer sources of uncertainty than those with poor traceability, leading to a higher degree of confidence in the former.</w:t>
-      </w:r>
-      <w:r>
-        <w:t xml:space="preserve"> It is because of this fact that NMIs strive to reduce the uncertainties in their primary standard definitions, which in turn reduces the uncertainty in all traceable measurements.</w:t>
+        <w:t>It is impossible to know the true value of a quantity being measured</w:t>
+      </w:r>
+      <w:ins w:id="88" w:author="Laurence Stant" w:date="2018-12-29T21:41:00Z">
+        <w:r>
+          <w:t xml:space="preserve"> as</w:t>
+        </w:r>
+      </w:ins>
+      <w:del w:id="89" w:author="Laurence Stant" w:date="2018-12-29T21:41:00Z">
+        <w:r>
+          <w:delText>.</w:delText>
+        </w:r>
+      </w:del>
+      <w:r>
+        <w:t xml:space="preserve"> </w:t>
+      </w:r>
+      <w:ins w:id="90" w:author="Laurence Stant" w:date="2018-12-29T21:41:00Z">
+        <w:r>
+          <w:t>m</w:t>
+        </w:r>
+      </w:ins>
+      <w:del w:id="91" w:author="Laurence Stant" w:date="2018-12-29T21:41:00Z">
+        <w:r>
+          <w:delText>M</w:delText>
+        </w:r>
+      </w:del>
+      <w:r>
+        <w:t xml:space="preserve">any </w:t>
+      </w:r>
+      <w:ins w:id="92" w:author="Laurence Stant" w:date="2018-12-29T21:56:00Z">
+        <w:r>
+          <w:t xml:space="preserve">undesirable </w:t>
+        </w:r>
+      </w:ins>
+      <w:r>
+        <w:t xml:space="preserve">physical effects </w:t>
+      </w:r>
+      <w:ins w:id="93" w:author="Laurence Stant" w:date="2018-12-29T21:56:00Z">
+        <w:r>
+          <w:t xml:space="preserve">typically </w:t>
+        </w:r>
+      </w:ins>
+      <w:ins w:id="94" w:author="Laurence Stant" w:date="2018-12-29T21:55:00Z">
+        <w:r>
+          <w:t>occur</w:t>
+        </w:r>
+      </w:ins>
+      <w:del w:id="95" w:author="Laurence Stant" w:date="2018-12-29T21:42:00Z">
+        <w:r>
+          <w:delText xml:space="preserve">are involved </w:delText>
+        </w:r>
+      </w:del>
+      <w:ins w:id="96" w:author="Laurence Stant" w:date="2018-12-29T21:42:00Z">
+        <w:r>
+          <w:t xml:space="preserve"> </w:t>
+        </w:r>
+      </w:ins>
+      <w:r>
+        <w:t>during the measurement process</w:t>
+      </w:r>
+      <w:del w:id="97" w:author="Laurence Stant" w:date="2018-12-29T21:41:00Z">
+        <w:r>
+          <w:delText xml:space="preserve">, of which </w:delText>
+        </w:r>
+        <w:r>
+          <w:delText xml:space="preserve">only a few </w:delText>
+        </w:r>
+        <w:r>
+          <w:delText>are useful</w:delText>
+        </w:r>
+      </w:del>
+      <w:r>
+        <w:t xml:space="preserve">. </w:t>
+      </w:r>
+      <w:del w:id="98" w:author="Laurence Stant" w:date="2018-12-29T21:42:00Z">
+        <w:r>
+          <w:delText>All other processes</w:delText>
+        </w:r>
+      </w:del>
+      <w:ins w:id="99" w:author="Laurence Stant" w:date="2018-12-29T21:56:00Z">
+        <w:r>
+          <w:t>These eff</w:t>
+        </w:r>
+      </w:ins>
+      <w:ins w:id="100" w:author="Laurence Stant" w:date="2018-12-29T21:57:00Z">
+        <w:r>
+          <w:t xml:space="preserve">ects </w:t>
+        </w:r>
+      </w:ins>
+      <w:del w:id="101" w:author="Laurence Stant" w:date="2018-12-29T21:56:00Z">
+        <w:r>
+          <w:delText xml:space="preserve"> </w:delText>
+        </w:r>
+      </w:del>
+      <w:r>
+        <w:t>contribute error</w:t>
+      </w:r>
+      <w:ins w:id="102" w:author="Laurence Stant" w:date="2018-12-29T22:13:00Z">
+        <w:r>
+          <w:t xml:space="preserve"> (</w:t>
+        </w:r>
+        <w:r>
+          <w:t>an unwanted perturbation)</w:t>
+        </w:r>
+      </w:ins>
+      <w:r>
+        <w:t xml:space="preserve"> to the </w:t>
+      </w:r>
+      <w:ins w:id="103" w:author="Laurence Stant" w:date="2018-12-29T22:13:00Z">
+        <w:r>
+          <w:t>measured value</w:t>
+        </w:r>
+      </w:ins>
+      <w:del w:id="104" w:author="Laurence Stant" w:date="2018-12-29T22:13:00Z">
+        <w:r>
+          <w:delText>measurement</w:delText>
+        </w:r>
+      </w:del>
+      <w:r>
+        <w:t xml:space="preserve">, causing </w:t>
+      </w:r>
+      <w:r>
+        <w:t>a reduction in accuracy (</w:t>
+      </w:r>
+      <w:del w:id="105" w:author="Laurence Stant" w:date="2018-12-29T22:14:00Z">
+        <w:r>
+          <w:delText xml:space="preserve">the </w:delText>
+        </w:r>
+      </w:del>
+      <w:ins w:id="106" w:author="Laurence Stant" w:date="2018-12-29T22:14:00Z">
+        <w:r>
+          <w:t xml:space="preserve">the deviation of the  </w:t>
+        </w:r>
+      </w:ins>
+      <w:del w:id="107" w:author="Laurence Stant" w:date="2018-12-29T22:14:00Z">
+        <w:r>
+          <w:delText xml:space="preserve">observed </w:delText>
+        </w:r>
+      </w:del>
+      <w:ins w:id="108" w:author="Laurence Stant" w:date="2018-12-29T22:14:00Z">
+        <w:r>
+          <w:t xml:space="preserve">measured </w:t>
+        </w:r>
+      </w:ins>
+      <w:r>
+        <w:t>value</w:t>
+      </w:r>
+      <w:del w:id="109" w:author="Laurence Stant" w:date="2018-12-29T22:14:00Z">
+        <w:r>
+          <w:delText xml:space="preserve"> deviat</w:delText>
+        </w:r>
+      </w:del>
+      <w:del w:id="110" w:author="Laurence Stant" w:date="2018-12-29T21:57:00Z">
+        <w:r>
+          <w:delText>ing</w:delText>
+        </w:r>
+      </w:del>
+      <w:del w:id="111" w:author="Laurence Stant" w:date="2018-12-29T22:14:00Z">
+        <w:r>
+          <w:delText xml:space="preserve"> </w:delText>
+        </w:r>
+      </w:del>
+      <w:ins w:id="112" w:author="Laurence Stant" w:date="2018-12-29T21:57:00Z">
+        <w:r>
+          <w:t xml:space="preserve"> </w:t>
+        </w:r>
+      </w:ins>
+      <w:r>
+        <w:t>from the true value</w:t>
+      </w:r>
+      <w:r>
+        <w:t>)</w:t>
+      </w:r>
+      <w:r>
+        <w:t xml:space="preserve">. Typical sources of error in measurement </w:t>
+      </w:r>
+      <w:del w:id="113" w:author="Laurence Stant" w:date="2018-12-29T21:59:00Z">
+        <w:r>
+          <w:delText xml:space="preserve">are </w:delText>
+        </w:r>
+      </w:del>
+      <w:ins w:id="114" w:author="Laurence Stant" w:date="2018-12-29T21:59:00Z">
+        <w:r>
+          <w:t xml:space="preserve">include </w:t>
+        </w:r>
+      </w:ins>
+      <w:r>
+        <w:t>thermal noise</w:t>
+      </w:r>
+      <w:del w:id="115" w:author="Laurence Stant" w:date="2018-12-29T21:59:00Z">
+        <w:r>
+          <w:delText xml:space="preserve"> (electronic measurements)</w:delText>
+        </w:r>
+      </w:del>
+      <w:r>
+        <w:t xml:space="preserve">, </w:t>
+      </w:r>
+      <w:del w:id="116" w:author="Laurence Stant" w:date="2018-12-29T21:59:00Z">
+        <w:r>
+          <w:delText>parallax (bifocal meter reading)</w:delText>
+        </w:r>
+      </w:del>
+      <w:ins w:id="117" w:author="Laurence Stant" w:date="2018-12-29T21:59:00Z">
+        <w:r>
+          <w:t>imperfect calibration</w:t>
+        </w:r>
+      </w:ins>
+      <w:del w:id="118" w:author="Laurence Stant" w:date="2018-12-29T21:59:00Z">
+        <w:r>
+          <w:delText>,</w:delText>
+        </w:r>
+      </w:del>
+      <w:r>
+        <w:t xml:space="preserve"> and drift of environmental conditions from those at which a measuring instrument was calibrated. In some </w:t>
+      </w:r>
+      <w:r>
+        <w:t>cases,</w:t>
+      </w:r>
+      <w:r>
+        <w:t xml:space="preserve"> it is possible to quantify and correct for these errors, but there are often many </w:t>
+      </w:r>
+      <w:r>
+        <w:t xml:space="preserve">sources (some of which contribute very small errors) which cannot be corrected for. This is </w:t>
+      </w:r>
+      <w:ins w:id="119" w:author="Laurence Stant" w:date="2018-12-29T22:00:00Z">
+        <w:r>
+          <w:t xml:space="preserve">because </w:t>
+        </w:r>
+      </w:ins>
+      <w:del w:id="120" w:author="Laurence Stant" w:date="2018-12-29T21:59:00Z">
+        <w:r>
+          <w:delText xml:space="preserve">due </w:delText>
+        </w:r>
+      </w:del>
+      <w:r>
+        <w:t xml:space="preserve">either </w:t>
+      </w:r>
+      <w:del w:id="121" w:author="Laurence Stant" w:date="2018-12-29T22:00:00Z">
+        <w:r>
+          <w:delText xml:space="preserve">because </w:delText>
+        </w:r>
+      </w:del>
+      <w:r>
+        <w:t>the error cannot be quantified</w:t>
+      </w:r>
+      <w:del w:id="122" w:author="Laurence Stant" w:date="2018-12-29T22:00:00Z">
+        <w:r>
+          <w:delText>,</w:delText>
+        </w:r>
+      </w:del>
+      <w:r>
+        <w:t xml:space="preserve"> or </w:t>
+      </w:r>
+      <w:del w:id="123" w:author="Laurence Stant" w:date="2018-12-29T22:00:00Z">
+        <w:r>
+          <w:delText xml:space="preserve">because </w:delText>
+        </w:r>
+      </w:del>
+      <w:r>
+        <w:t>the value of the error will change over the duration of the measurement process</w:t>
+      </w:r>
+      <w:r>
+        <w:t xml:space="preserve"> (random errors)</w:t>
+      </w:r>
+      <w:r>
+        <w:t xml:space="preserve">. </w:t>
+      </w:r>
+      <w:r>
+        <w:t xml:space="preserve">Any source of error which cannot be removed from a measurement becomes a source of uncertainty, because the deviation of the measured value from the true value due to this source of error is </w:t>
+      </w:r>
+      <w:del w:id="124" w:author="Laurence Stant" w:date="2018-12-29T22:00:00Z">
+        <w:r>
+          <w:delText>uncertain</w:delText>
+        </w:r>
+      </w:del>
+      <w:ins w:id="125" w:author="Laurence Stant" w:date="2018-12-29T22:15:00Z">
+        <w:r>
+          <w:t>uncertain</w:t>
+        </w:r>
+      </w:ins>
+      <w:r>
+        <w:t>.</w:t>
+      </w:r>
+      <w:r>
+        <w:t xml:space="preserve"> If it is possible to quantify the amount of uncertainty in a measurement, then a degree of confidence can be formed about its value.</w:t>
       </w:r>
     </w:p>
     <w:p>
       <w:r>
-        <w:t xml:space="preserve">Because the amount of error in a source of uncertainty is unknown, probability </w:t>
-      </w:r>
-      <w:r>
-        <w:t xml:space="preserve">and statistical </w:t>
-      </w:r>
-      <w:r>
-        <w:t>theor</w:t>
-      </w:r>
-      <w:r>
-        <w:t>ies</w:t>
-      </w:r>
-      <w:r>
-        <w:t xml:space="preserve"> </w:t>
-      </w:r>
-      <w:r>
-        <w:t>are</w:t>
-      </w:r>
-      <w:r>
-        <w:t xml:space="preserve"> used to describe the amount of uncertainty associated with it. </w:t>
-      </w:r>
-      <w:r>
-        <w:t>By the nature of these theories there are often several methods which can be used to obtain a result, providing different values. To ensure consistency and portability of uncertainty definitions, measurement guides were created in each industry and area of science, which specialised in processing the results of typical measurements.</w:t>
-      </w:r>
-      <w:r>
-        <w:t xml:space="preserve"> In addition, different guides were produced depending on the level of accuracy required – as more accurate measurements often require more effort to complete. Although this practice allowed suitable trade and measurement comparisons within each field, ambiguities existed in uncertainty definitions between fields. To address this</w:t>
-      </w:r>
-      <w:r>
-        <w:t>,</w:t>
-      </w:r>
-      <w:r>
-        <w:t xml:space="preserve"> a landmark document was published in 1993 by the International Organisation for Standardisation (ISO), the Guide to the Expression of Uncertainty in Measurement (GUM) [</w:t>
-      </w:r>
-      <w:r>
-        <w:t>4</w:t>
-      </w:r>
-      <w:r>
-        <w:t>]. This document was the work of representatives from seven international organisations: the BIPM, the International Organisation of Legal Metrology (OIML), the International Electrotechnical Commission (IEC), the ISO, the International Federation of Clinical Chemistry and Laboratory Medicine (IFCC), the International Union of Pure and Applied Chemistry (IUPAC), and the International Union of Pure and Applied Physics (IUPAP).</w:t>
-      </w:r>
-      <w:r>
-        <w:t xml:space="preserve"> The GUM</w:t>
-      </w:r>
-      <w:r>
-        <w:t>, updated in 2008 [</w:t>
-      </w:r>
-      <w:r>
-        <w:t>5</w:t>
-      </w:r>
-      <w:r>
-        <w:t>],</w:t>
-      </w:r>
-      <w:r>
-        <w:t xml:space="preserve"> is still used today as a reference for the evaluation of measurement uncertainty in many </w:t>
-      </w:r>
-      <w:r>
-        <w:lastRenderedPageBreak/>
-        <w:t>laboratories and industries across the world.</w:t>
-      </w:r>
-      <w:r>
-        <w:t xml:space="preserve"> </w:t>
-      </w:r>
-      <w:r>
-        <w:t>The seven original organisations which wrote the GUM, together with the International Laboratory Accreditation Cooperation (ILAC, of which UKAS is a member), form the Joint Committee for Guides in Metrology (JCGM), who maintain the GUM and subsequent additional documents. These additional documents consist of the International Vocabulary of Metrology (VIM) [</w:t>
-      </w:r>
-      <w:r>
-        <w:t>6</w:t>
-      </w:r>
-      <w:r>
-        <w:t>] and two supplements to the GUM</w:t>
-      </w:r>
-      <w:r>
-        <w:t xml:space="preserve"> [</w:t>
-      </w:r>
-      <w:r>
-        <w:t>7</w:t>
-      </w:r>
-      <w:r>
-        <w:t>,</w:t>
-      </w:r>
-      <w:r>
-        <w:t>8</w:t>
-      </w:r>
-      <w:r>
-        <w:t>]</w:t>
-      </w:r>
-      <w:r>
-        <w:t xml:space="preserve">: Supplement 1 covers the use of </w:t>
-      </w:r>
-      <w:r>
-        <w:t xml:space="preserve">a </w:t>
-      </w:r>
-      <w:r>
-        <w:t xml:space="preserve">Monte Carlo method </w:t>
-      </w:r>
-      <w:r>
-        <w:t>[</w:t>
-      </w:r>
-      <w:r>
-        <w:t>9</w:t>
-      </w:r>
-      <w:r>
-        <w:t xml:space="preserve">] </w:t>
-      </w:r>
-      <w:r>
-        <w:t>in uncertainty evaluation; Supplement 2 covers the situation where more than one quantity is measured at the same time (multivariate).</w:t>
+        <w:t xml:space="preserve">If every measurement has an associated uncertainty in its value, then </w:t>
+      </w:r>
+      <w:r>
+        <w:t xml:space="preserve">any measurement involving the results of previous measurements will include uncertainty contributions from both measurements. </w:t>
+      </w:r>
+      <w:del w:id="126" w:author="Laurence Stant" w:date="2018-12-29T22:01:00Z">
+        <w:r>
+          <w:delText>The earlier question can now be answered – m</w:delText>
+        </w:r>
+      </w:del>
+      <w:ins w:id="127" w:author="Laurence Stant" w:date="2018-12-29T22:01:00Z">
+        <w:r>
+          <w:t>M</w:t>
+        </w:r>
+      </w:ins>
+      <w:r>
+        <w:t>easurements with good traceability involve fewer sources of uncertainty than those with poor traceability, leading to a higher degree of confidence in the former.</w:t>
+      </w:r>
+      <w:r>
+        <w:t xml:space="preserve"> It is because of this fact that NMIs strive to reduce the uncertainties in their primary standard definitions, which in turn reduces the uncertainty in all traceable measurements.</w:t>
       </w:r>
     </w:p>
     <w:p>
       <w:r>
-        <w:t xml:space="preserve">Throughout this thesis, the methodologies presented in the GUM will be used. The international authority of the guide, developed by the endorsement of the seven international </w:t>
-      </w:r>
-      <w:r>
-        <w:t>organisations</w:t>
-      </w:r>
-      <w:r>
-        <w:t xml:space="preserve"> behind it (including the two global standardisation bodies IEC and ISO), gives strong motivation to use it as a basis for a framework to evaluate uncertainty in measurement.</w:t>
+        <w:lastRenderedPageBreak/>
+        <w:t xml:space="preserve">Because </w:t>
+      </w:r>
+      <w:ins w:id="128" w:author="Laurence Stant" w:date="2018-12-29T22:17:00Z">
+        <w:r>
+          <w:t xml:space="preserve">it is impossible to know </w:t>
+        </w:r>
+      </w:ins>
+      <w:r>
+        <w:t>the amount of error in a source of uncertainty</w:t>
+      </w:r>
+      <w:del w:id="129" w:author="Laurence Stant" w:date="2018-12-29T22:17:00Z">
+        <w:r>
+          <w:delText xml:space="preserve"> is unknown</w:delText>
+        </w:r>
+      </w:del>
+      <w:r>
+        <w:t xml:space="preserve">, probability </w:t>
+      </w:r>
+      <w:r>
+        <w:t xml:space="preserve">and statistical </w:t>
+      </w:r>
+      <w:r>
+        <w:t>theor</w:t>
+      </w:r>
+      <w:r>
+        <w:t>ies</w:t>
+      </w:r>
+      <w:r>
+        <w:t xml:space="preserve"> </w:t>
+      </w:r>
+      <w:r>
+        <w:t>are</w:t>
+      </w:r>
+      <w:r>
+        <w:t xml:space="preserve"> used to </w:t>
+      </w:r>
+      <w:ins w:id="130" w:author="Laurence Stant" w:date="2018-12-29T22:17:00Z">
+        <w:r>
+          <w:t xml:space="preserve">instead </w:t>
+        </w:r>
+      </w:ins>
+      <w:r>
+        <w:t xml:space="preserve">describe the amount of uncertainty associated with it. </w:t>
+      </w:r>
+      <w:r>
+        <w:t xml:space="preserve">By the nature of these theories there are often several methods which can be used to obtain </w:t>
+      </w:r>
+      <w:del w:id="131" w:author="Laurence Stant" w:date="2018-12-29T22:19:00Z">
+        <w:r>
+          <w:delText xml:space="preserve">a </w:delText>
+        </w:r>
+      </w:del>
+      <w:ins w:id="132" w:author="Laurence Stant" w:date="2018-12-29T22:19:00Z">
+        <w:r>
+          <w:t xml:space="preserve">a </w:t>
+        </w:r>
+      </w:ins>
+      <w:r>
+        <w:t xml:space="preserve">result, </w:t>
+      </w:r>
+      <w:ins w:id="133" w:author="Laurence Stant" w:date="2018-12-29T22:19:00Z">
+        <w:r>
+          <w:t xml:space="preserve">which sometimes </w:t>
+        </w:r>
+      </w:ins>
+      <w:r>
+        <w:t>provid</w:t>
+      </w:r>
+      <w:ins w:id="134" w:author="Laurence Stant" w:date="2018-12-29T22:19:00Z">
+        <w:r>
+          <w:t>e</w:t>
+        </w:r>
+      </w:ins>
+      <w:del w:id="135" w:author="Laurence Stant" w:date="2018-12-29T22:19:00Z">
+        <w:r>
+          <w:delText>ing</w:delText>
+        </w:r>
+      </w:del>
+      <w:r>
+        <w:t xml:space="preserve"> differ</w:t>
+      </w:r>
+      <w:ins w:id="136" w:author="Laurence Stant" w:date="2018-12-29T22:20:00Z">
+        <w:r>
+          <w:t>ent</w:t>
+        </w:r>
+      </w:ins>
+      <w:del w:id="137" w:author="Laurence Stant" w:date="2018-12-29T22:19:00Z">
+        <w:r>
+          <w:delText>ent</w:delText>
+        </w:r>
+      </w:del>
+      <w:r>
+        <w:t xml:space="preserve"> values. To ensure consistency and portability of uncertainty definitions, measurement guides were created in each industry and area of science, which specialised in processing the results of typical measurements.</w:t>
+      </w:r>
+      <w:r>
+        <w:t xml:space="preserve"> In addition, different guides were produced depending on the level of accuracy required – as more accurate measurements often require more effort to complete. Although this practice allowed suitable </w:t>
+      </w:r>
+      <w:del w:id="138" w:author="Laurence Stant" w:date="2018-12-29T22:20:00Z">
+        <w:r>
+          <w:delText xml:space="preserve">trade and </w:delText>
+        </w:r>
+      </w:del>
+      <w:r>
+        <w:t>measurement comparisons within each field</w:t>
+      </w:r>
+      <w:ins w:id="139" w:author="Laurence Stant" w:date="2018-12-29T22:20:00Z">
+        <w:r>
+          <w:t xml:space="preserve"> (e.g. chemistry, </w:t>
+        </w:r>
+      </w:ins>
+      <w:ins w:id="140" w:author="Laurence Stant" w:date="2018-12-29T22:21:00Z">
+        <w:r>
+          <w:t>mechanical engineering)</w:t>
+        </w:r>
+      </w:ins>
+      <w:r>
+        <w:t xml:space="preserve">, ambiguities </w:t>
+      </w:r>
+      <w:ins w:id="141" w:author="Laurence Stant" w:date="2018-12-29T22:22:00Z">
+        <w:r>
+          <w:t xml:space="preserve">still </w:t>
+        </w:r>
+      </w:ins>
+      <w:r>
+        <w:t>existed in uncertainty definitions between fields. To address this</w:t>
+      </w:r>
+      <w:r>
+        <w:t>,</w:t>
+      </w:r>
+      <w:r>
+        <w:t xml:space="preserve"> a landmark document was published in 1993 by the International Organisation for Standardisation (ISO), the Guide to the Expression of Uncertainty in Measurement (GUM) [</w:t>
+      </w:r>
+      <w:r>
+        <w:t>4</w:t>
+      </w:r>
+      <w:r>
+        <w:t>]. This document was the work of representatives from seven international organisations: the BIPM, the International Organisation of Legal Metrology (OIML), the International Electrotechnical Commission (IEC), the ISO, the International Federation of Clinical Chemistry and Laboratory Medicine (IFCC), the International Union of Pure and Applied Chemistry (IUPAC), and the International Union of Pure and Applied Physics (IUPAP).</w:t>
+      </w:r>
+      <w:r>
+        <w:t xml:space="preserve"> The GUM</w:t>
+      </w:r>
+      <w:r>
+        <w:t>, updated in 2008 [</w:t>
+      </w:r>
+      <w:r>
+        <w:t>5</w:t>
+      </w:r>
+      <w:r>
+        <w:t>],</w:t>
+      </w:r>
+      <w:r>
+        <w:t xml:space="preserve"> is still used today as a reference for the evaluation of measurement uncertainty in many laboratories and industries across the world.</w:t>
+      </w:r>
+      <w:r>
+        <w:t xml:space="preserve"> </w:t>
+      </w:r>
+      <w:r>
+        <w:t>The seven original organisations which wrote the GUM, together with the International Laboratory Accreditation Cooperation (ILAC, of which UKAS is a member), form the Joint Committee for Guides in Metrology (JCGM), who maintain the GUM and subsequent additional documents. These additional documents consist of the International Vocabulary of Metrology (VIM) [</w:t>
+      </w:r>
+      <w:r>
+        <w:t>6</w:t>
+      </w:r>
+      <w:r>
+        <w:t>] and two supplements to the GUM</w:t>
+      </w:r>
+      <w:r>
+        <w:t xml:space="preserve"> [</w:t>
+      </w:r>
+      <w:r>
+        <w:t>7</w:t>
+      </w:r>
+      <w:r>
+        <w:t>,</w:t>
+      </w:r>
+      <w:r>
+        <w:t>8</w:t>
+      </w:r>
+      <w:r>
+        <w:t>]</w:t>
+      </w:r>
+      <w:r>
+        <w:t xml:space="preserve">: Supplement 1 covers the use of </w:t>
+      </w:r>
+      <w:r>
+        <w:t xml:space="preserve">a </w:t>
+      </w:r>
+      <w:r>
+        <w:t xml:space="preserve">Monte Carlo method </w:t>
+      </w:r>
+      <w:r>
+        <w:t>[</w:t>
+      </w:r>
+      <w:r>
+        <w:t>9</w:t>
+      </w:r>
+      <w:r>
+        <w:t xml:space="preserve">] </w:t>
+      </w:r>
+      <w:r>
+        <w:t xml:space="preserve">in uncertainty evaluation; Supplement 2 </w:t>
+      </w:r>
+      <w:del w:id="142" w:author="Laurence Stant" w:date="2018-12-29T22:23:00Z">
+        <w:r>
+          <w:delText>covers the situation</w:delText>
+        </w:r>
+      </w:del>
+      <w:ins w:id="143" w:author="Laurence Stant" w:date="2018-12-29T22:23:00Z">
+        <w:r>
+          <w:t>is used</w:t>
+        </w:r>
+      </w:ins>
+      <w:r>
+        <w:t xml:space="preserve"> where more than one quantity is measured at the same time (multivariate).</w:t>
       </w:r>
     </w:p>
     <w:p>
       <w:r>
-        <w:t>This chapter describes the evaluation of uncertainty prescribed in the GUM and highlights an inconsistency in the current version of the GUM and associated documents (which can have a profound effect on electromagnetic measurements). This work was published by the author in 2016 in Measurement (Elsevier) [1].</w:t>
-      </w:r>
+        <w:t xml:space="preserve">Throughout this </w:t>
+      </w:r>
+      <w:del w:id="144" w:author="Laurence Stant" w:date="2018-12-29T22:25:00Z">
+        <w:r>
+          <w:delText>thesis</w:delText>
+        </w:r>
+      </w:del>
+      <w:ins w:id="145" w:author="Laurence Stant" w:date="2018-12-29T22:25:00Z">
+        <w:r>
+          <w:t>dissertation</w:t>
+        </w:r>
+      </w:ins>
+      <w:r>
+        <w:t xml:space="preserve">, the methodologies presented in the GUM will be used. The international authority of the guide, developed by </w:t>
+      </w:r>
+      <w:del w:id="146" w:author="Laurence Stant" w:date="2018-12-29T22:27:00Z">
+        <w:r>
+          <w:delText xml:space="preserve">the endorsement of </w:delText>
+        </w:r>
+      </w:del>
+      <w:del w:id="147" w:author="Laurence Stant" w:date="2018-12-29T22:28:00Z">
+        <w:r>
+          <w:delText xml:space="preserve">the </w:delText>
+        </w:r>
+      </w:del>
+      <w:r>
+        <w:t xml:space="preserve">seven international </w:t>
+      </w:r>
+      <w:r>
+        <w:t>organisations</w:t>
+      </w:r>
+      <w:del w:id="148" w:author="Laurence Stant" w:date="2018-12-29T22:29:00Z">
+        <w:r>
+          <w:delText xml:space="preserve"> behind it</w:delText>
+        </w:r>
+      </w:del>
+      <w:r>
+        <w:t xml:space="preserve"> (including the two global standardisation bodies IEC and ISO), gives strong motivation to use it as a basis for a framework to evaluate uncertainty in measurement.</w:t>
+      </w:r>
+    </w:p>
+    <w:p>
+      <w:r>
+        <w:t xml:space="preserve">This </w:t>
+      </w:r>
+      <w:ins w:id="149" w:author="Laurence Stant" w:date="2018-12-29T22:29:00Z">
+        <w:r>
+          <w:t>C</w:t>
+        </w:r>
+      </w:ins>
+      <w:del w:id="150" w:author="Laurence Stant" w:date="2018-12-29T22:29:00Z">
+        <w:r>
+          <w:delText>c</w:delText>
+        </w:r>
+      </w:del>
+      <w:r>
+        <w:t>hapter describes the evaluation of uncertainty prescribed in the GUM and highlights an inconsistency in the current version of the GUM and associated documents (which can have a profound effect on electromagnetic measurements).</w:t>
+      </w:r>
+      <w:del w:id="151" w:author="Laurence Stant" w:date="2018-12-29T22:29:00Z">
+        <w:r>
+          <w:delText xml:space="preserve"> This work was published by the author in 2016 in Measurement (Elsevier) [1].</w:delText>
+        </w:r>
+      </w:del>
     </w:p>
     <w:p>
       <w:pPr>
         <w:pStyle w:val="Heading1"/>
       </w:pPr>
       <w:r>
+        <w:lastRenderedPageBreak/>
         <w:t xml:space="preserve">3.2 </w:t>
       </w:r>
       <w:r>
@@ -925,7 +1928,57 @@
         <w:t>analysed</w:t>
       </w:r>
       <w:r>
-        <w:t>, the GUM prescribes a more rigorous approach which models the measurement process and propagates uncertainty through the model</w:t>
+        <w:t>, the GUM prescribes a more rigorous approach</w:t>
+      </w:r>
+      <w:ins w:id="152" w:author="Laurence Stant" w:date="2018-12-29T22:35:00Z">
+        <w:r>
+          <w:t>,</w:t>
+        </w:r>
+      </w:ins>
+      <w:r>
+        <w:t xml:space="preserve"> which </w:t>
+      </w:r>
+      <w:ins w:id="153" w:author="Laurence Stant" w:date="2018-12-29T22:43:00Z">
+        <w:r>
+          <w:t xml:space="preserve">defines a mathematical </w:t>
+        </w:r>
+      </w:ins>
+      <w:r>
+        <w:t>model</w:t>
+      </w:r>
+      <w:del w:id="154" w:author="Laurence Stant" w:date="2018-12-29T22:43:00Z">
+        <w:r>
+          <w:delText>s</w:delText>
+        </w:r>
+      </w:del>
+      <w:ins w:id="155" w:author="Laurence Stant" w:date="2018-12-29T22:43:00Z">
+        <w:r>
+          <w:t xml:space="preserve"> of</w:t>
+        </w:r>
+      </w:ins>
+      <w:r>
+        <w:t xml:space="preserve"> the measurement process </w:t>
+      </w:r>
+      <w:ins w:id="156" w:author="Laurence Stant" w:date="2018-12-29T22:44:00Z">
+        <w:r>
+          <w:t xml:space="preserve">(measurement model) </w:t>
+        </w:r>
+      </w:ins>
+      <w:r>
+        <w:t>and propagates uncertainty through th</w:t>
+      </w:r>
+      <w:ins w:id="157" w:author="Laurence Stant" w:date="2018-12-29T22:43:00Z">
+        <w:r>
+          <w:t>at</w:t>
+        </w:r>
+      </w:ins>
+      <w:del w:id="158" w:author="Laurence Stant" w:date="2018-12-29T22:43:00Z">
+        <w:r>
+          <w:delText>e</w:delText>
+        </w:r>
+      </w:del>
+      <w:r>
+        <w:t xml:space="preserve"> model</w:t>
       </w:r>
       <w:r>
         <w:t xml:space="preserve"> to the result (measurands)</w:t>
@@ -937,7 +1990,15 @@
         <w:t>This allows any uncertainties from previous measurements</w:t>
       </w:r>
       <w:r>
-        <w:t xml:space="preserve">, including those involving standards in the traceability chain, to be correctly included in the result. </w:t>
+        <w:t xml:space="preserve">, including those involving standards in the traceability chain, to be </w:t>
+      </w:r>
+      <w:del w:id="159" w:author="Laurence Stant" w:date="2018-12-29T22:36:00Z">
+        <w:r>
+          <w:delText xml:space="preserve">correctly </w:delText>
+        </w:r>
+      </w:del>
+      <w:r>
+        <w:t xml:space="preserve">included in the result. </w:t>
       </w:r>
       <w:r>
         <w:t xml:space="preserve">The measurement model can be simple, such as measuring resistance using input quantities of voltage and current, or complicated and multivariate, requiring many input quantities and producing many output quantities. In some cases, the measurement model </w:t>
@@ -1030,10 +2091,36 @@
       </w:r>
     </w:p>
     <w:p>
-      <w:r>
-        <w:lastRenderedPageBreak/>
-        <w:t>Each of these steps will now be explained.</w:t>
-      </w:r>
+      <w:del w:id="160" w:author="Laurence Stant" w:date="2018-12-29T22:45:00Z">
+        <w:r>
+          <w:delText>Each of these steps will now be explained.</w:delText>
+        </w:r>
+      </w:del>
+      <w:ins w:id="161" w:author="Laurence Stant" w:date="2018-12-29T22:45:00Z">
+        <w:r>
+          <w:t xml:space="preserve">where standard uncertainty is an uncertainty expressed </w:t>
+        </w:r>
+      </w:ins>
+      <w:ins w:id="162" w:author="Laurence Stant" w:date="2018-12-29T22:46:00Z">
+        <w:r>
+          <w:t>as a</w:t>
+        </w:r>
+      </w:ins>
+      <w:ins w:id="163" w:author="Laurence Stant" w:date="2018-12-29T22:45:00Z">
+        <w:r>
+          <w:t xml:space="preserve"> standard deviation</w:t>
+        </w:r>
+      </w:ins>
+      <w:ins w:id="164" w:author="Laurence Stant" w:date="2018-12-29T22:46:00Z">
+        <w:r>
+          <w:t xml:space="preserve"> and expanded uncertainty </w:t>
+        </w:r>
+      </w:ins>
+      <w:ins w:id="165" w:author="Laurence Stant" w:date="2018-12-29T22:47:00Z">
+        <w:r>
+          <w:t>defines an interval encompassing a large fraction of the distribution of values that could reasonably be attributed to the measurand.</w:t>
+        </w:r>
+      </w:ins>
     </w:p>
     <w:p>
       <w:pPr>
@@ -1070,8 +2157,13 @@
         <w:t>N</w:t>
       </w:r>
       <w:r>
-        <w:t xml:space="preserve"> other </w:t>
-      </w:r>
+        <w:t xml:space="preserve"> </w:t>
+      </w:r>
+      <w:del w:id="166" w:author="Laurence Stant" w:date="2018-12-29T22:48:00Z">
+        <w:r>
+          <w:delText xml:space="preserve">other </w:delText>
+        </w:r>
+      </w:del>
       <w:r>
         <w:t xml:space="preserve">input </w:t>
       </w:r>
@@ -1372,10 +2464,222 @@
     </w:p>
     <w:p>
       <w:r>
-        <w:t>The estimate of the measurands can therefore be found by evaluating the model using the estimates of each input quantit</w:t>
-      </w:r>
-      <w:r>
-        <w:t>y:</w:t>
+        <w:t>The estimate of the measurands</w:t>
+      </w:r>
+      <w:ins w:id="167" w:author="Laurence Stant" w:date="2018-12-29T22:49:00Z">
+        <w:r>
+          <w:t xml:space="preserve"> </w:t>
+        </w:r>
+      </w:ins>
+      <m:oMath>
+        <m:acc>
+          <m:accPr>
+            <m:chr m:val="̅"/>
+            <m:ctrlPr>
+              <w:ins w:id="168" w:author="Laurence Stant" w:date="2018-12-29T22:50:00Z">
+                <w:rPr>
+                  <w:rFonts w:ascii="Cambria Math" w:hAnsi="Cambria Math"/>
+                  <w:b/>
+                  <w:i/>
+                </w:rPr>
+              </w:ins>
+            </m:ctrlPr>
+          </m:accPr>
+          <m:e>
+            <m:r>
+              <w:ins w:id="169" w:author="Laurence Stant" w:date="2018-12-29T22:50:00Z">
+                <m:rPr>
+                  <m:sty m:val="bi"/>
+                </m:rPr>
+                <w:rPr>
+                  <w:rFonts w:ascii="Cambria Math" w:hAnsi="Cambria Math"/>
+                </w:rPr>
+                <m:t>y</m:t>
+              </w:ins>
+            </m:r>
+          </m:e>
+        </m:acc>
+      </m:oMath>
+      <w:r>
+        <w:t xml:space="preserve"> can</w:t>
+      </w:r>
+      <w:del w:id="170" w:author="Laurence Stant" w:date="2018-12-29T22:49:00Z">
+        <w:r>
+          <w:delText xml:space="preserve"> therefore</w:delText>
+        </w:r>
+      </w:del>
+      <w:r>
+        <w:t xml:space="preserve"> be found by evaluating the model using the estimates of each input quantit</w:t>
+      </w:r>
+      <w:r>
+        <w:t>y</w:t>
+      </w:r>
+      <w:ins w:id="171" w:author="Laurence Stant" w:date="2018-12-29T22:50:00Z">
+        <w:r>
+          <w:t xml:space="preserve"> </w:t>
+        </w:r>
+      </w:ins>
+      <m:oMath>
+        <m:sSub>
+          <m:sSubPr>
+            <m:ctrlPr>
+              <w:ins w:id="172" w:author="Laurence Stant" w:date="2018-12-29T22:51:00Z">
+                <w:rPr>
+                  <w:rFonts w:ascii="Cambria Math" w:hAnsi="Cambria Math"/>
+                  <w:i/>
+                </w:rPr>
+              </w:ins>
+            </m:ctrlPr>
+          </m:sSubPr>
+          <m:e>
+            <m:acc>
+              <m:accPr>
+                <m:chr m:val="̅"/>
+                <m:ctrlPr>
+                  <w:ins w:id="173" w:author="Laurence Stant" w:date="2018-12-29T22:51:00Z">
+                    <w:rPr>
+                      <w:rFonts w:ascii="Cambria Math" w:hAnsi="Cambria Math"/>
+                      <w:i/>
+                    </w:rPr>
+                  </w:ins>
+                </m:ctrlPr>
+              </m:accPr>
+              <m:e>
+                <m:r>
+                  <w:ins w:id="174" w:author="Laurence Stant" w:date="2018-12-29T22:51:00Z">
+                    <w:rPr>
+                      <w:rFonts w:ascii="Cambria Math" w:hAnsi="Cambria Math"/>
+                    </w:rPr>
+                    <m:t>x</m:t>
+                  </w:ins>
+                </m:r>
+              </m:e>
+            </m:acc>
+          </m:e>
+          <m:sub>
+            <m:r>
+              <w:ins w:id="175" w:author="Laurence Stant" w:date="2018-12-29T22:51:00Z">
+                <w:rPr>
+                  <w:rFonts w:ascii="Cambria Math" w:hAnsi="Cambria Math"/>
+                </w:rPr>
+                <m:t>1</m:t>
+              </w:ins>
+            </m:r>
+          </m:sub>
+        </m:sSub>
+        <m:r>
+          <w:ins w:id="176" w:author="Laurence Stant" w:date="2018-12-29T22:51:00Z">
+            <w:rPr>
+              <w:rFonts w:ascii="Cambria Math" w:hAnsi="Cambria Math"/>
+            </w:rPr>
+            <m:t>,</m:t>
+          </w:ins>
+        </m:r>
+        <m:sSub>
+          <m:sSubPr>
+            <m:ctrlPr>
+              <w:ins w:id="177" w:author="Laurence Stant" w:date="2018-12-29T22:51:00Z">
+                <w:rPr>
+                  <w:rFonts w:ascii="Cambria Math" w:hAnsi="Cambria Math"/>
+                  <w:i/>
+                </w:rPr>
+              </w:ins>
+            </m:ctrlPr>
+          </m:sSubPr>
+          <m:e>
+            <m:acc>
+              <m:accPr>
+                <m:chr m:val="̅"/>
+                <m:ctrlPr>
+                  <w:ins w:id="178" w:author="Laurence Stant" w:date="2018-12-29T22:51:00Z">
+                    <w:rPr>
+                      <w:rFonts w:ascii="Cambria Math" w:hAnsi="Cambria Math"/>
+                      <w:i/>
+                    </w:rPr>
+                  </w:ins>
+                </m:ctrlPr>
+              </m:accPr>
+              <m:e>
+                <m:r>
+                  <w:ins w:id="179" w:author="Laurence Stant" w:date="2018-12-29T22:51:00Z">
+                    <w:rPr>
+                      <w:rFonts w:ascii="Cambria Math" w:hAnsi="Cambria Math"/>
+                    </w:rPr>
+                    <m:t>x</m:t>
+                  </w:ins>
+                </m:r>
+              </m:e>
+            </m:acc>
+          </m:e>
+          <m:sub>
+            <m:r>
+              <w:ins w:id="180" w:author="Laurence Stant" w:date="2018-12-29T22:51:00Z">
+                <w:rPr>
+                  <w:rFonts w:ascii="Cambria Math" w:hAnsi="Cambria Math"/>
+                </w:rPr>
+                <m:t>2</m:t>
+              </w:ins>
+            </m:r>
+          </m:sub>
+        </m:sSub>
+        <m:r>
+          <w:ins w:id="181" w:author="Laurence Stant" w:date="2018-12-29T22:51:00Z">
+            <w:rPr>
+              <w:rFonts w:ascii="Cambria Math" w:hAnsi="Cambria Math"/>
+            </w:rPr>
+            <m:t>,…,</m:t>
+          </w:ins>
+        </m:r>
+        <m:sSub>
+          <m:sSubPr>
+            <m:ctrlPr>
+              <w:ins w:id="182" w:author="Laurence Stant" w:date="2018-12-29T22:51:00Z">
+                <w:rPr>
+                  <w:rFonts w:ascii="Cambria Math" w:hAnsi="Cambria Math"/>
+                  <w:i/>
+                </w:rPr>
+              </w:ins>
+            </m:ctrlPr>
+          </m:sSubPr>
+          <m:e>
+            <m:acc>
+              <m:accPr>
+                <m:chr m:val="̅"/>
+                <m:ctrlPr>
+                  <w:ins w:id="183" w:author="Laurence Stant" w:date="2018-12-29T22:51:00Z">
+                    <w:rPr>
+                      <w:rFonts w:ascii="Cambria Math" w:hAnsi="Cambria Math"/>
+                      <w:i/>
+                    </w:rPr>
+                  </w:ins>
+                </m:ctrlPr>
+              </m:accPr>
+              <m:e>
+                <m:r>
+                  <w:ins w:id="184" w:author="Laurence Stant" w:date="2018-12-29T22:51:00Z">
+                    <w:rPr>
+                      <w:rFonts w:ascii="Cambria Math" w:hAnsi="Cambria Math"/>
+                    </w:rPr>
+                    <m:t>x</m:t>
+                  </w:ins>
+                </m:r>
+              </m:e>
+            </m:acc>
+          </m:e>
+          <m:sub>
+            <m:r>
+              <w:ins w:id="185" w:author="Laurence Stant" w:date="2018-12-29T22:51:00Z">
+                <w:rPr>
+                  <w:rFonts w:ascii="Cambria Math" w:hAnsi="Cambria Math"/>
+                </w:rPr>
+                <m:t>N</m:t>
+              </w:ins>
+            </m:r>
+          </m:sub>
+        </m:sSub>
+      </m:oMath>
+      <w:r>
+        <w:t>:</w:t>
       </w:r>
     </w:p>
     <w:p>
@@ -1626,7 +2930,130 @@
         <w:rPr>
           <w:rFonts w:eastAsiaTheme="minorEastAsia"/>
         </w:rPr>
-        <w:t>Each input quantity could either be obtained during this measurement, from a previous measurement, or from another source of information such as a datasheet or specification. An example of a measurement model could be for a temperature measurement, where the functional relationship includes the value observed from the meter</w:t>
+        <w:t xml:space="preserve">Each input quantity </w:t>
+      </w:r>
+      <w:del w:id="186" w:author="Laurence Stant" w:date="2018-12-29T22:53:00Z">
+        <w:r>
+          <w:rPr>
+            <w:rFonts w:eastAsiaTheme="minorEastAsia"/>
+          </w:rPr>
+          <w:delText xml:space="preserve">could </w:delText>
+        </w:r>
+      </w:del>
+      <w:ins w:id="187" w:author="Laurence Stant" w:date="2018-12-29T22:53:00Z">
+        <w:r>
+          <w:rPr>
+            <w:rFonts w:eastAsiaTheme="minorEastAsia"/>
+          </w:rPr>
+          <w:t xml:space="preserve">can </w:t>
+        </w:r>
+      </w:ins>
+      <w:del w:id="188" w:author="Laurence Stant" w:date="2018-12-29T22:52:00Z">
+        <w:r>
+          <w:rPr>
+            <w:rFonts w:eastAsiaTheme="minorEastAsia"/>
+          </w:rPr>
+          <w:delText xml:space="preserve">either </w:delText>
+        </w:r>
+      </w:del>
+      <w:r>
+        <w:rPr>
+          <w:rFonts w:eastAsiaTheme="minorEastAsia"/>
+        </w:rPr>
+        <w:t xml:space="preserve">be </w:t>
+      </w:r>
+      <w:ins w:id="189" w:author="Laurence Stant" w:date="2018-12-29T22:53:00Z">
+        <w:r>
+          <w:rPr>
+            <w:rFonts w:eastAsiaTheme="minorEastAsia"/>
+          </w:rPr>
+          <w:t xml:space="preserve">an observation made </w:t>
+        </w:r>
+      </w:ins>
+      <w:del w:id="190" w:author="Laurence Stant" w:date="2018-12-29T22:53:00Z">
+        <w:r>
+          <w:rPr>
+            <w:rFonts w:eastAsiaTheme="minorEastAsia"/>
+          </w:rPr>
+          <w:delText xml:space="preserve">obtained </w:delText>
+        </w:r>
+      </w:del>
+      <w:r>
+        <w:rPr>
+          <w:rFonts w:eastAsiaTheme="minorEastAsia"/>
+        </w:rPr>
+        <w:t xml:space="preserve">during this measurement, </w:t>
+      </w:r>
+      <w:ins w:id="191" w:author="Laurence Stant" w:date="2018-12-29T22:53:00Z">
+        <w:r>
+          <w:rPr>
+            <w:rFonts w:eastAsiaTheme="minorEastAsia"/>
+          </w:rPr>
+          <w:t xml:space="preserve">a result </w:t>
+        </w:r>
+      </w:ins>
+      <w:r>
+        <w:rPr>
+          <w:rFonts w:eastAsiaTheme="minorEastAsia"/>
+        </w:rPr>
+        <w:t xml:space="preserve">from a previous measurement, or </w:t>
+      </w:r>
+      <w:del w:id="192" w:author="Laurence Stant" w:date="2018-12-29T22:53:00Z">
+        <w:r>
+          <w:rPr>
+            <w:rFonts w:eastAsiaTheme="minorEastAsia"/>
+          </w:rPr>
+          <w:delText xml:space="preserve">from </w:delText>
+        </w:r>
+      </w:del>
+      <w:r>
+        <w:rPr>
+          <w:rFonts w:eastAsiaTheme="minorEastAsia"/>
+        </w:rPr>
+        <w:t xml:space="preserve">another source of information such as a datasheet or specification. An example of a measurement model could be for a temperature measurement, where the </w:t>
+      </w:r>
+      <w:del w:id="193" w:author="Laurence Stant" w:date="2018-12-29T22:54:00Z">
+        <w:r>
+          <w:rPr>
+            <w:rFonts w:eastAsiaTheme="minorEastAsia"/>
+          </w:rPr>
+          <w:delText xml:space="preserve">functional relationship </w:delText>
+        </w:r>
+      </w:del>
+      <w:ins w:id="194" w:author="Laurence Stant" w:date="2018-12-29T22:54:00Z">
+        <w:r>
+          <w:rPr>
+            <w:rFonts w:eastAsiaTheme="minorEastAsia"/>
+          </w:rPr>
+          <w:t xml:space="preserve">input quantities would </w:t>
+        </w:r>
+      </w:ins>
+      <w:r>
+        <w:rPr>
+          <w:rFonts w:eastAsiaTheme="minorEastAsia"/>
+        </w:rPr>
+        <w:t>include</w:t>
+      </w:r>
+      <w:del w:id="195" w:author="Laurence Stant" w:date="2018-12-29T22:54:00Z">
+        <w:r>
+          <w:rPr>
+            <w:rFonts w:eastAsiaTheme="minorEastAsia"/>
+          </w:rPr>
+          <w:delText>s</w:delText>
+        </w:r>
+      </w:del>
+      <w:r>
+        <w:rPr>
+          <w:rFonts w:eastAsiaTheme="minorEastAsia"/>
+        </w:rPr>
+        <w:t xml:space="preserve"> the value observed from the </w:t>
+      </w:r>
+      <w:r>
+        <w:rPr>
+          <w:rFonts w:eastAsiaTheme="minorEastAsia"/>
+        </w:rPr>
+        <w:lastRenderedPageBreak/>
+        <w:t>meter</w:t>
       </w:r>
       <w:r>
         <w:rPr>
@@ -1644,7 +3071,21 @@
         <w:rPr>
           <w:rFonts w:eastAsiaTheme="minorEastAsia"/>
         </w:rPr>
-        <w:t xml:space="preserve"> measured values of </w:t>
+        <w:t xml:space="preserve"> </w:t>
+      </w:r>
+      <w:ins w:id="196" w:author="Laurence Stant" w:date="2018-12-29T22:55:00Z">
+        <w:r>
+          <w:rPr>
+            <w:rFonts w:eastAsiaTheme="minorEastAsia"/>
+          </w:rPr>
+          <w:t xml:space="preserve">previously </w:t>
+        </w:r>
+      </w:ins>
+      <w:r>
+        <w:rPr>
+          <w:rFonts w:eastAsiaTheme="minorEastAsia"/>
+        </w:rPr>
+        <w:t xml:space="preserve">measured values of </w:t>
       </w:r>
       <w:r>
         <w:rPr>
@@ -1674,7 +3115,35 @@
         <w:rPr>
           <w:rFonts w:eastAsiaTheme="minorEastAsia"/>
         </w:rPr>
-        <w:t xml:space="preserve">. Using this method, uncertainty from the calibration can be correctly included in the evaluation. This is especially true for uncertainties caused by systematic errors, which do not vary during the measurement process, and so cannot be evaluated </w:t>
+        <w:t xml:space="preserve">. Using this method, uncertainty from the calibration can be </w:t>
+      </w:r>
+      <w:del w:id="197" w:author="Laurence Stant" w:date="2018-12-29T22:55:00Z">
+        <w:r>
+          <w:rPr>
+            <w:rFonts w:eastAsiaTheme="minorEastAsia"/>
+          </w:rPr>
+          <w:delText xml:space="preserve">correctly </w:delText>
+        </w:r>
+      </w:del>
+      <w:r>
+        <w:rPr>
+          <w:rFonts w:eastAsiaTheme="minorEastAsia"/>
+        </w:rPr>
+        <w:t xml:space="preserve">included in the evaluation. This is especially true for uncertainties caused by systematic errors, which do not vary during the measurement process, and </w:t>
+      </w:r>
+      <w:del w:id="198" w:author="Laurence Stant" w:date="2018-12-29T22:55:00Z">
+        <w:r>
+          <w:rPr>
+            <w:rFonts w:eastAsiaTheme="minorEastAsia"/>
+          </w:rPr>
+          <w:delText xml:space="preserve">so </w:delText>
+        </w:r>
+      </w:del>
+      <w:r>
+        <w:rPr>
+          <w:rFonts w:eastAsiaTheme="minorEastAsia"/>
+        </w:rPr>
+        <w:t xml:space="preserve">cannot be evaluated </w:t>
       </w:r>
       <w:r>
         <w:rPr>
@@ -1693,32 +3162,47 @@
       <w:r>
         <w:t xml:space="preserve"> </w:t>
       </w:r>
+      <w:ins w:id="199" w:author="Laurence Stant" w:date="2018-12-29T22:56:00Z">
+        <w:r>
+          <w:t xml:space="preserve">Evaluating Standard Uncertainty of </w:t>
+        </w:r>
+      </w:ins>
       <w:r>
         <w:t>Input Quantities</w:t>
       </w:r>
     </w:p>
     <w:p>
-      <w:r>
-        <w:t>Components of uncertainty in measurement can be divided into two categories: Category A uncertainty components are those that are evaluated using statistical analysis of a series of observations (i.e. repeats); Category B components are those that are evaluated using other means.</w:t>
+      <w:del w:id="200" w:author="Laurence Stant" w:date="2018-12-29T22:56:00Z">
+        <w:r>
+          <w:delText xml:space="preserve">Components </w:delText>
+        </w:r>
+      </w:del>
+      <w:ins w:id="201" w:author="Laurence Stant" w:date="2018-12-29T22:56:00Z">
+        <w:r>
+          <w:t xml:space="preserve">Sources </w:t>
+        </w:r>
+      </w:ins>
+      <w:r>
+        <w:t>of uncertainty in measurement can be divided into two categories: Category A uncertainty components are those that are evaluated using statistical analysis of a series of observations (i.e. repeats); Category B components are those that are evaluated using other means.</w:t>
       </w:r>
     </w:p>
     <w:p>
       <w:r>
-        <w:t xml:space="preserve">The GUM presents methods that include the use of both Bayesian and classical probabilistic methods to evaluate the uncertainty in the input quantities for a measurement model. </w:t>
+        <w:t xml:space="preserve">The GUM presents methods that include the use of both Bayesian and classical probabilistic methods to evaluate the uncertainty in the input quantities for a measurement model. In particular, classical methods </w:t>
+      </w:r>
+      <w:r>
+        <w:t xml:space="preserve">[10] </w:t>
+      </w:r>
+      <w:r>
+        <w:t xml:space="preserve">are used for the treatment of Category </w:t>
       </w:r>
       <w:proofErr w:type="gramStart"/>
       <w:r>
-        <w:t>In particular, classical</w:t>
+        <w:t>A</w:t>
       </w:r>
       <w:proofErr w:type="gramEnd"/>
       <w:r>
-        <w:t xml:space="preserve"> methods </w:t>
-      </w:r>
-      <w:r>
-        <w:t xml:space="preserve">[10] </w:t>
-      </w:r>
-      <w:r>
-        <w:t xml:space="preserve">are used for the treatment of Category A uncertainty components and Bayesian methods </w:t>
+        <w:t xml:space="preserve"> uncertainty components and Bayesian methods </w:t>
       </w:r>
       <w:r>
         <w:t xml:space="preserve">[11] </w:t>
@@ -1746,6 +3230,9 @@
       </w:r>
       <w:r>
         <w:t>]) that this combination of different probabilistic methods (i.e., Bayesian and classical) represents an inconsistency in the GUM methodology for evaluating measurement uncertainty.</w:t>
+      </w:r>
+      <w:r>
+        <w:t xml:space="preserve"> The author has published a paper considering the effects of this inconsistency on electromagnetic wave measurements at radio frequencies [1], which forms the basis for this section of the chapter.</w:t>
       </w:r>
     </w:p>
     <w:p>
@@ -1786,17 +3273,21 @@
         <w:t>]</w:t>
       </w:r>
       <w:r>
-        <w:t xml:space="preserve">. Therefore, </w:t>
-      </w:r>
-      <w:r>
-        <w:lastRenderedPageBreak/>
-        <w:t>the two supplements no longer contain the inconsistency</w:t>
+        <w:t>. Therefore, the two supplements no longer contain the inconsistency</w:t>
       </w:r>
       <w:r>
         <w:t xml:space="preserve"> </w:t>
       </w:r>
       <w:r>
-        <w:t>found in the original GUM. However, as a consequence of this change, there is</w:t>
+        <w:t>found in the original GUM</w:t>
+      </w:r>
+      <w:ins w:id="202" w:author="Laurence Stant" w:date="2018-12-29T22:57:00Z">
+        <w:r>
+          <w:t xml:space="preserve"> document</w:t>
+        </w:r>
+      </w:ins>
+      <w:r>
+        <w:t>. However, as a consequence of this change, there is</w:t>
       </w:r>
       <w:r>
         <w:t xml:space="preserve"> </w:t>
@@ -1823,8 +3314,18 @@
         <w:t>erent methods do not have a significant impact on the overall uncertainty that is evaluated. For situations where a considerable number of input quantities are observed simultaneously, the two different approaches can produce significantly different values of uncertainty. Such situations often occur in the area of high-frequency electromagnetic metrology</w:t>
       </w:r>
       <w:r>
-        <w:t>, which is the topic of this thesis</w:t>
-      </w:r>
+        <w:t xml:space="preserve">, which is the topic of this </w:t>
+      </w:r>
+      <w:del w:id="203" w:author="Laurence Stant" w:date="2018-12-29T22:57:00Z">
+        <w:r>
+          <w:delText>thesis</w:delText>
+        </w:r>
+      </w:del>
+      <w:ins w:id="204" w:author="Laurence Stant" w:date="2018-12-29T22:57:00Z">
+        <w:r>
+          <w:t>dissertation</w:t>
+        </w:r>
+      </w:ins>
       <w:r>
         <w:t>.</w:t>
       </w:r>
@@ -1834,6 +3335,7 @@
         <w:pStyle w:val="Heading2"/>
       </w:pPr>
       <w:r>
+        <w:lastRenderedPageBreak/>
         <w:t>3.2</w:t>
       </w:r>
       <w:r>
@@ -1874,7 +3376,20 @@
         <w:t xml:space="preserve"> </w:t>
       </w:r>
       <w:r>
-        <w:t xml:space="preserve">assigns a Gaussian probability distribution to a series of observations of a randomly varying input quantity, itself represented by a Gaussian distribution. Therefore, after </w:t>
+        <w:t xml:space="preserve">assigns a Gaussian probability distribution to a series of observations of a randomly varying input quantity, </w:t>
+      </w:r>
+      <w:del w:id="205" w:author="Laurence Stant" w:date="2018-12-29T22:58:00Z">
+        <w:r>
+          <w:delText xml:space="preserve">itself </w:delText>
+        </w:r>
+      </w:del>
+      <w:ins w:id="206" w:author="Laurence Stant" w:date="2018-12-29T22:58:00Z">
+        <w:r>
+          <w:t xml:space="preserve">also </w:t>
+        </w:r>
+      </w:ins>
+      <w:r>
+        <w:t xml:space="preserve">represented by a Gaussian distribution. Therefore, after </w:t>
       </w:r>
       <w:r>
         <w:rPr>
@@ -2574,7 +4089,15 @@
         <w:t>N</w:t>
       </w:r>
       <w:r>
-        <w:t xml:space="preserve"> input quantities can be conveniently represented in a symmetric (</w:t>
+        <w:t xml:space="preserve"> input quantities can be </w:t>
+      </w:r>
+      <w:del w:id="207" w:author="Laurence Stant" w:date="2018-12-29T23:00:00Z">
+        <w:r>
+          <w:delText xml:space="preserve">conveniently </w:delText>
+        </w:r>
+      </w:del>
+      <w:r>
+        <w:t>represented in a symmetric (</w:t>
       </w:r>
       <w:r>
         <w:rPr>
@@ -2667,23 +4190,58 @@
       </w:r>
       <w:proofErr w:type="spellEnd"/>
       <w:r>
-        <w:t xml:space="preserve"> element. This is called the “uncertainty matrix” in the GUM and the “measurement covariance matrix” in the GUM Supplement 2. An example given in the GUM, Example H.2, </w:t>
+        <w:t xml:space="preserve"> element. This is called the “uncertainty matrix” in the GUM and the “measurement covariance matrix” in the GUM Supplement 2. An example given in the GUM</w:t>
+      </w:r>
+      <w:del w:id="208" w:author="Laurence Stant" w:date="2018-12-29T23:01:00Z">
+        <w:r>
+          <w:delText>,</w:delText>
+        </w:r>
+      </w:del>
+      <w:r>
+        <w:t xml:space="preserve"> </w:t>
+      </w:r>
+      <w:del w:id="209" w:author="Laurence Stant" w:date="2018-12-29T23:01:00Z">
+        <w:r>
+          <w:delText>Example H.2,</w:delText>
+        </w:r>
+      </w:del>
+      <w:ins w:id="210" w:author="Laurence Stant" w:date="2018-12-29T23:01:00Z">
+        <w:r>
+          <w:t>and</w:t>
+        </w:r>
+      </w:ins>
+      <w:r>
+        <w:t xml:space="preserve"> </w:t>
       </w:r>
       <w:r>
         <w:t xml:space="preserve">described later in this chapter, </w:t>
       </w:r>
       <w:r>
-        <w:t xml:space="preserve">demonstrates this scenario using the example of a simultaneous measurement of resistance and reactance with voltage, current and phase as correlated input quantities. Once the uncertainties of </w:t>
+        <w:t>demonstrates this scenario using the example of a simultaneous measurement of resistance and reactance with voltage, current and phase as correlated input quantities</w:t>
+      </w:r>
+      <w:ins w:id="211" w:author="Laurence Stant" w:date="2018-12-29T23:03:00Z">
+        <w:r>
+          <w:t xml:space="preserve"> [</w:t>
+        </w:r>
+        <w:r>
+          <w:t xml:space="preserve">Example H.2, </w:t>
+        </w:r>
+        <w:r>
+          <w:t>5]</w:t>
+        </w:r>
+      </w:ins>
+      <w:r>
+        <w:t>. Once the uncertainties of the input quantities have been evaluated, they are propagated through the measurement model. This requires the sensitivities of the measurand to each input quantity to be calculated to at least a first order approximation.</w:t>
+      </w:r>
+      <w:r>
+        <w:t xml:space="preserve"> </w:t>
+      </w:r>
+      <w:r>
+        <w:t xml:space="preserve">The estimates of the input quantities are used in the measurement model to obtain the estimate of the measurand. The variances and covariances of the input quantities are combined with the sensitivity coefficients in order to obtain the variance of the measurand. The combined standard uncertainty of the measurand is equal to the positive square root of this value. The result of the measurement is then presented as the measurand estimate and </w:t>
       </w:r>
       <w:r>
         <w:lastRenderedPageBreak/>
-        <w:t>the input quantities have been evaluated, they are propagated through the measurement model. This requires the sensitivities of the measurand to each input quantity to be calculated to at least a first order approximation.</w:t>
-      </w:r>
-      <w:r>
-        <w:t xml:space="preserve"> </w:t>
-      </w:r>
-      <w:r>
-        <w:t>The estimates of the input quantities are used in the measurement model to obtain the estimate of the measurand. The variances and covariances of the input quantities are combined with the sensitivity coefficients in order to obtain the variance of the measurand. The combined standard uncertainty of the measurand is equal to the positive square root of this value. The result of the measurement is then presented as the measurand estimate and combined standard uncertainty. Alternatively, the uncertainty is expressed in terms of an expanded uncertainty which is derived directly from the combined standard uncertainty.</w:t>
+        <w:t>combined standard uncertainty. Alternatively, the uncertainty is expressed in terms of an expanded uncertainty which is derived directly from the combined standard uncertainty.</w:t>
       </w:r>
     </w:p>
     <w:p>
@@ -2738,15 +4296,7 @@
         <w:t>ν</w:t>
       </w:r>
       <w:r>
-        <w:t xml:space="preserve"> is used as a measure of reliability of the standard uncertainty, it is explicitly required when using the t-distribution </w:t>
-      </w:r>
-      <w:proofErr w:type="gramStart"/>
-      <w:r>
-        <w:t>in order to</w:t>
-      </w:r>
-      <w:proofErr w:type="gramEnd"/>
-      <w:r>
-        <w:t xml:space="preserve"> obtain the standard uncertainty, u(x)</w:t>
+        <w:t xml:space="preserve"> is used as a measure of reliability of the standard uncertainty, it is explicitly required when using the t-distribution in order to obtain the standard uncertainty, u(x)</w:t>
       </w:r>
       <w:r>
         <w:rPr>
@@ -3387,11 +4937,7 @@
         <w:t>t</w:t>
       </w:r>
       <w:r>
-        <w:t>-</w:t>
-      </w:r>
-      <w:r>
-        <w:lastRenderedPageBreak/>
-        <w:t>distribution tends towards a Gaussian distribution. However, most commercial laboratories would avoid making large numbers of measurements as this reduces the efficiency of the process.</w:t>
+        <w:t>-distribution tends towards a Gaussian distribution. However, most commercial laboratories would avoid making large numbers of measurements as this reduces the efficiency of the process.</w:t>
       </w:r>
     </w:p>
     <w:p>
@@ -3404,6 +4950,7 @@
           <w:noProof/>
           <w:lang w:eastAsia="en-GB"/>
         </w:rPr>
+        <w:lastRenderedPageBreak/>
         <w:drawing>
           <wp:inline distT="0" distB="0" distL="0" distR="0" wp14:anchorId="0B2B5411" wp14:editId="3A440A99">
             <wp:extent cx="4095750" cy="2881001"/>
@@ -3459,12 +5006,21 @@
         <w:t>3.</w:t>
       </w:r>
       <w:r>
+        <w:rPr>
+          <w:noProof/>
+        </w:rPr>
         <w:fldChar w:fldCharType="begin"/>
       </w:r>
       <w:r>
+        <w:rPr>
+          <w:noProof/>
+        </w:rPr>
         <w:instrText xml:space="preserve"> SEQ Figure \* ARABIC </w:instrText>
       </w:r>
       <w:r>
+        <w:rPr>
+          <w:noProof/>
+        </w:rPr>
         <w:fldChar w:fldCharType="separate"/>
       </w:r>
       <w:r>
@@ -5214,13 +6770,16 @@
         <w:pStyle w:val="Heading3"/>
       </w:pPr>
       <w:r>
-        <w:lastRenderedPageBreak/>
         <w:t>Comparison of GUM and GUM Supplements approach using example H.2/9.4</w:t>
       </w:r>
     </w:p>
     <w:p>
       <w:r>
-        <w:t xml:space="preserve">Both the GUM and the GUM-S2 provide an identical example which can be used to demonstrate the different standard uncertainties obtained when applying the method suggested in each document. The example is a simultaneous measurement of resistance and reactance, which uses a measurement model with multiple input quantities and multiple output quantities (measurands). The input quantities are voltage </w:t>
+        <w:t xml:space="preserve">Both the GUM and the GUM-S2 provide an identical example which can be used to demonstrate the different standard uncertainties obtained when applying the method suggested in each document. The example is a simultaneous measurement of resistance and reactance, which uses a </w:t>
+      </w:r>
+      <w:r>
+        <w:lastRenderedPageBreak/>
+        <w:t xml:space="preserve">measurement model with multiple input quantities and multiple output quantities (measurands). The input quantities are voltage </w:t>
       </w:r>
       <w:r>
         <w:rPr>
@@ -5737,12 +7296,21 @@
         <w:t>3.</w:t>
       </w:r>
       <w:r>
+        <w:rPr>
+          <w:noProof/>
+        </w:rPr>
         <w:fldChar w:fldCharType="begin"/>
       </w:r>
       <w:r>
+        <w:rPr>
+          <w:noProof/>
+        </w:rPr>
         <w:instrText xml:space="preserve"> SEQ Table \* ARABIC </w:instrText>
       </w:r>
       <w:r>
+        <w:rPr>
+          <w:noProof/>
+        </w:rPr>
         <w:fldChar w:fldCharType="separate"/>
       </w:r>
       <w:r>
@@ -5815,14 +7383,17 @@
     </w:p>
     <w:p>
       <w:r>
+        <w:t xml:space="preserve">This difference in the input quantity uncertainties calculated from the two approaches propagates through the measurement model and therefore significantly affects the combined standard uncertainties of the measurands. Table </w:t>
+      </w:r>
+      <w:r>
+        <w:t>3.</w:t>
+      </w:r>
+      <w:r>
+        <w:t xml:space="preserve">2 presents the combined standard uncertainties of the measurands for the described example as evaluated by both approaches, together with a ratio of the uncertainty values. For all three measurands the combined standard uncertainty calculated using the </w:t>
+      </w:r>
+      <w:r>
         <w:lastRenderedPageBreak/>
-        <w:t xml:space="preserve">This difference in the input quantity uncertainties calculated from the two approaches propagates through the measurement model and therefore significantly affects the combined standard uncertainties of the measurands. Table </w:t>
-      </w:r>
-      <w:r>
-        <w:t>3.</w:t>
-      </w:r>
-      <w:r>
-        <w:t>2 presents the combined standard uncertainties of the measurands for the described example as evaluated by both approaches, together with a ratio of the uncertainty values. For all three measurands the combined standard uncertainty calculated using the GUM-S1/S2 method is more than double the equivalent values calculated using the GUM method. For other measurement models with higher sensitivities to the input quantities, this difference could be even greater.</w:t>
+        <w:t>GUM-S1/S2 method is more than double the equivalent values calculated using the GUM method. For other measurement models with higher sensitivities to the input quantities, this difference could be even greater.</w:t>
       </w:r>
     </w:p>
     <w:p>
@@ -5838,12 +7409,21 @@
         <w:t>3.</w:t>
       </w:r>
       <w:r>
+        <w:rPr>
+          <w:noProof/>
+        </w:rPr>
         <w:fldChar w:fldCharType="begin"/>
       </w:r>
       <w:r>
+        <w:rPr>
+          <w:noProof/>
+        </w:rPr>
         <w:instrText xml:space="preserve"> SEQ Table \* ARABIC </w:instrText>
       </w:r>
       <w:r>
+        <w:rPr>
+          <w:noProof/>
+        </w:rPr>
         <w:fldChar w:fldCharType="separate"/>
       </w:r>
       <w:r>
@@ -6191,19 +7771,27 @@
         <w:jc w:val="center"/>
       </w:pPr>
       <w:r>
-        <w:lastRenderedPageBreak/>
         <w:t xml:space="preserve">Table </w:t>
       </w:r>
       <w:r>
         <w:t>3.</w:t>
       </w:r>
       <w:r>
+        <w:rPr>
+          <w:noProof/>
+        </w:rPr>
         <w:fldChar w:fldCharType="begin"/>
       </w:r>
       <w:r>
+        <w:rPr>
+          <w:noProof/>
+        </w:rPr>
         <w:instrText xml:space="preserve"> SEQ Table \* ARABIC </w:instrText>
       </w:r>
       <w:r>
+        <w:rPr>
+          <w:noProof/>
+        </w:rPr>
         <w:fldChar w:fldCharType="separate"/>
       </w:r>
       <w:r>
@@ -6467,6 +8055,7 @@
         <w:rPr>
           <w:rFonts w:eastAsiaTheme="minorEastAsia"/>
         </w:rPr>
+        <w:lastRenderedPageBreak/>
         <w:t xml:space="preserve">It can be seen that for devices with multiple ports, </w:t>
       </w:r>
       <w:r>
@@ -6588,21 +8177,7 @@
         <w:rPr>
           <w:rFonts w:eastAsiaTheme="minorEastAsia"/>
         </w:rPr>
-        <w:t xml:space="preserve">coaxial connections to be made </w:t>
-      </w:r>
-      <w:proofErr w:type="gramStart"/>
-      <w:r>
-        <w:rPr>
-          <w:rFonts w:eastAsiaTheme="minorEastAsia"/>
-        </w:rPr>
-        <w:t>in order to</w:t>
-      </w:r>
-      <w:proofErr w:type="gramEnd"/>
-      <w:r>
-        <w:rPr>
-          <w:rFonts w:eastAsiaTheme="minorEastAsia"/>
-        </w:rPr>
-        <w:t xml:space="preserve"> perform a Category A evaluation</w:t>
+        <w:t>coaxial connections to be made in order to perform a Category A evaluation</w:t>
       </w:r>
       <w:r>
         <w:rPr>
@@ -6668,21 +8243,7 @@
         <w:rPr>
           <w:rFonts w:eastAsiaTheme="minorEastAsia"/>
         </w:rPr>
-        <w:t xml:space="preserve">the GUM-S1/S2 approach, n, </w:t>
-      </w:r>
-      <w:proofErr w:type="gramStart"/>
-      <w:r>
-        <w:rPr>
-          <w:rFonts w:eastAsiaTheme="minorEastAsia"/>
-        </w:rPr>
-        <w:t>in order to</w:t>
-      </w:r>
-      <w:proofErr w:type="gramEnd"/>
-      <w:r>
-        <w:rPr>
-          <w:rFonts w:eastAsiaTheme="minorEastAsia"/>
-        </w:rPr>
-        <w:t xml:space="preserve"> be able to calculate a Category A</w:t>
+        <w:t>the GUM-S1/S2 approach, n, in order to be able to calculate a Category A</w:t>
       </w:r>
       <w:r>
         <w:rPr>
@@ -6744,7 +8305,6 @@
           <w:noProof/>
           <w:lang w:eastAsia="en-GB"/>
         </w:rPr>
-        <w:lastRenderedPageBreak/>
         <w:drawing>
           <wp:inline distT="0" distB="0" distL="0" distR="0" wp14:anchorId="0BABF610" wp14:editId="367DFAB1">
             <wp:extent cx="3981450" cy="2789132"/>
@@ -6800,12 +8360,21 @@
         <w:t>3.</w:t>
       </w:r>
       <w:r>
+        <w:rPr>
+          <w:noProof/>
+        </w:rPr>
         <w:fldChar w:fldCharType="begin"/>
       </w:r>
       <w:r>
+        <w:rPr>
+          <w:noProof/>
+        </w:rPr>
         <w:instrText xml:space="preserve"> SEQ Figure \* ARABIC </w:instrText>
       </w:r>
       <w:r>
+        <w:rPr>
+          <w:noProof/>
+        </w:rPr>
         <w:fldChar w:fldCharType="separate"/>
       </w:r>
       <w:r>
@@ -6882,7 +8451,11 @@
         </w:numPr>
       </w:pPr>
       <w:r>
-        <w:t>There can be a large difference in the standard uncertainties reported by each approach, which has been demonstrated in this chapter using both the example of simultaneous resistance and reactance measurement and a typical microwave measurement. This leads to the question: “Which approach should be used?”. The answer is not straightforward. The GUM approach is likely to be more attractive to commercial laboratories and test engineers since this leads to achieving smaller uncertainties in their results.</w:t>
+        <w:t xml:space="preserve">There can be a large difference in the standard uncertainties reported by each approach, which has been demonstrated in this chapter using both the example of simultaneous </w:t>
+      </w:r>
+      <w:r>
+        <w:lastRenderedPageBreak/>
+        <w:t>resistance and reactance measurement and a typical microwave measurement. This leads to the question: “Which approach should be used?”. The answer is not straightforward. The GUM approach is likely to be more attractive to commercial laboratories and test engineers since this leads to achieving smaller uncertainties in their results.</w:t>
       </w:r>
     </w:p>
     <w:p>
@@ -6894,19 +8467,15 @@
         </w:numPr>
       </w:pPr>
       <w:r>
-        <w:t xml:space="preserve">For situations involving multiple Category A input quantities, the Bayesian approach introduced in the GUM-S1/S2 can require </w:t>
+        <w:t xml:space="preserve">For situations involving multiple Category </w:t>
       </w:r>
       <w:proofErr w:type="gramStart"/>
       <w:r>
-        <w:t>a large number of</w:t>
+        <w:t>A</w:t>
       </w:r>
       <w:proofErr w:type="gramEnd"/>
       <w:r>
-        <w:t xml:space="preserve"> observations before the standard uncertainty can be defined. Although the standard uncertainty calculated using the GUM approach will become less reliable with fewer observations, it is still possible to obtain a result with only two observations of any number of input quantities. In a commercial laboratory the additional measurements required by the GUM-S1/S2 approach can be impractical, with many laboratories typically using only two or three measurements per device following the GUM approach. For a single input quantity this would require a potential doubling of the number of observations and therefore the test duration, which would either slow throughput or require more test stations to be added. If implemented, the </w:t>
-      </w:r>
-      <w:r>
-        <w:lastRenderedPageBreak/>
-        <w:t>additional time or financial investment would then produce uncertainties that are significantly larger than those obtained using the GUM approach.</w:t>
+        <w:t xml:space="preserve"> input quantities, the Bayesian approach introduced in the GUM-S1/S2 can require a large number of observations before the standard uncertainty can be defined. Although the standard uncertainty calculated using the GUM approach will become less reliable with fewer observations, it is still possible to obtain a result with only two observations of any number of input quantities. In a commercial laboratory the additional measurements required by the GUM-S1/S2 approach can be impractical, with many laboratories typically using only two or three measurements per device following the GUM approach. For a single input quantity this would require a potential doubling of the number of observations and therefore the test duration, which would either slow throughput or require more test stations to be added. If implemented, the additional time or financial investment would then produce uncertainties that are significantly larger than those obtained using the GUM approach.</w:t>
       </w:r>
     </w:p>
     <w:p>
@@ -7049,7 +8618,11 @@
         <w:t>-distributions, and could for example be normal (rectangular), beta, or Cauchy distributions.</w:t>
       </w:r>
       <w:r>
-        <w:t xml:space="preserve"> Unless the combined standard uncertainty is determined via a Monte Carlo method, as explained in the following section, the standard uncertainty must be known for the value to be used as an input quantity.</w:t>
+        <w:t xml:space="preserve"> Unless the combined standard uncertainty is determined via a Monte Carlo method, as </w:t>
+      </w:r>
+      <w:r>
+        <w:lastRenderedPageBreak/>
+        <w:t>explained in the following section, the standard uncertainty must be known for the value to be used as an input quantity.</w:t>
       </w:r>
     </w:p>
     <w:p>
@@ -7108,7 +8681,6 @@
         </w:numPr>
       </w:pPr>
       <w:r>
-        <w:lastRenderedPageBreak/>
         <w:t>The measurement model does not need to be known explicitly. In some cases, the algorithm used to obtain a measurement result is proprietary and cannot be made available to the metrologist. Alternatively, the measurement model may be very complicated or involve numerical solutions which cannot be differentiated as required by other propagation methods.</w:t>
       </w:r>
     </w:p>
@@ -7193,7 +8765,11 @@
         <w:t>)</w:t>
       </w:r>
       <w:r>
-        <w:t>, the uncertainties of one or more input quantities may be correlated. This means that when the value of one quantity changes, it affects the values of others. The effect can both increase or decrease the combined standard uncertainty in the measurand significantly. Chapter 4 will discuss the impact of correlations on VNA measurements.</w:t>
+        <w:t xml:space="preserve">, the uncertainties of one or more input quantities may be correlated. This means that when the value of one quantity changes, it affects the values of others. The effect can both increase or decrease </w:t>
+      </w:r>
+      <w:r>
+        <w:lastRenderedPageBreak/>
+        <w:t>the combined standard uncertainty in the measurand significantly. Chapter 4 will discuss the impact of correlations on VNA measurements.</w:t>
       </w:r>
     </w:p>
     <w:p>
@@ -7264,7 +8840,6 @@
           <w:noProof/>
           <w:lang w:eastAsia="en-GB"/>
         </w:rPr>
-        <w:lastRenderedPageBreak/>
         <w:drawing>
           <wp:inline distT="0" distB="0" distL="0" distR="0" wp14:anchorId="3B3BEA6C" wp14:editId="1BA6EA15">
             <wp:extent cx="3228975" cy="1831065"/>
@@ -7320,12 +8895,21 @@
         <w:t>3.</w:t>
       </w:r>
       <w:r>
+        <w:rPr>
+          <w:noProof/>
+        </w:rPr>
         <w:fldChar w:fldCharType="begin"/>
       </w:r>
       <w:r>
+        <w:rPr>
+          <w:noProof/>
+        </w:rPr>
         <w:instrText xml:space="preserve"> SEQ Figure \* ARABIC </w:instrText>
       </w:r>
       <w:r>
+        <w:rPr>
+          <w:noProof/>
+        </w:rPr>
         <w:fldChar w:fldCharType="separate"/>
       </w:r>
       <w:r>
@@ -7368,7 +8952,15 @@
         <w:t>x3</w:t>
       </w:r>
       <w:r>
-        <w:t xml:space="preserve">, through the measurement model, Y, to the measurand, </w:t>
+        <w:t xml:space="preserve">, through the measurement model, Y, to the </w:t>
+      </w:r>
+      <w:proofErr w:type="spellStart"/>
+      <w:r>
+        <w:t>measurand</w:t>
+      </w:r>
+      <w:proofErr w:type="spellEnd"/>
+      <w:r>
+        <w:t xml:space="preserve">, </w:t>
       </w:r>
       <w:proofErr w:type="spellStart"/>
       <w:r>
@@ -7745,6 +9337,7 @@
         <w:rPr>
           <w:rFonts w:eastAsiaTheme="minorEastAsia"/>
         </w:rPr>
+        <w:lastRenderedPageBreak/>
         <w:t xml:space="preserve">where </w:t>
       </w:r>
       <m:oMath>
@@ -8078,7 +9671,7 @@
                   </m:r>
                 </m:sup>
                 <m:e>
-                  <w:bookmarkStart w:id="1" w:name="_Hlk510559767"/>
+                  <w:bookmarkStart w:id="212" w:name="_Hlk510559767"/>
                   <m:nary>
                     <m:naryPr>
                       <m:chr m:val="∑"/>
@@ -8213,7 +9806,7 @@
                       </m:f>
                     </m:e>
                   </m:nary>
-                  <w:bookmarkEnd w:id="1"/>
+                  <w:bookmarkEnd w:id="212"/>
                   <m:r>
                     <w:rPr>
                       <w:rFonts w:ascii="Cambria Math" w:hAnsi="Cambria Math"/>
@@ -10934,7 +12527,14 @@
         <w:rPr>
           <w:rFonts w:eastAsiaTheme="minorEastAsia"/>
         </w:rPr>
-        <w:t xml:space="preserve"> while varying a particular </w:t>
+        <w:t xml:space="preserve"> while varying </w:t>
+      </w:r>
+      <w:r>
+        <w:rPr>
+          <w:rFonts w:eastAsiaTheme="minorEastAsia"/>
+        </w:rPr>
+        <w:lastRenderedPageBreak/>
+        <w:t xml:space="preserve">a particular </w:t>
       </w:r>
       <m:oMath>
         <m:sSub>
@@ -11894,7 +13494,14 @@
         <w:rPr>
           <w:rFonts w:eastAsiaTheme="minorEastAsia"/>
         </w:rPr>
-        <w:t xml:space="preserve"> For Monte Carlo propagations with sufficient samples, the confidence interval can be found by analysing the distribution of the measurand and obtaining the deviation from the estimated value which encompasses the desired percentage of samples (e.g. 95%).</w:t>
+        <w:t xml:space="preserve"> For Monte Carlo propagations with sufficient samples, the confidence </w:t>
+      </w:r>
+      <w:r>
+        <w:rPr>
+          <w:rFonts w:eastAsiaTheme="minorEastAsia"/>
+        </w:rPr>
+        <w:lastRenderedPageBreak/>
+        <w:t>interval can be found by analysing the distribution of the measurand and obtaining the deviation from the estimated value which encompasses the desired percentage of samples (e.g. 95%).</w:t>
       </w:r>
     </w:p>
     <w:p>
@@ -11910,28 +13517,11 @@
         <w:t xml:space="preserve">A benefit of propagating uncertainties through the measurement model is that an analysis of the sensitivity of the measurands to each input quantity can be performed. The sensitivity coefficients obtained </w:t>
       </w:r>
       <w:r>
-        <w:t xml:space="preserve">from the measurement model can either be compared directly or multiplied by the standard uncertainty of the respective input quantity, </w:t>
-      </w:r>
-      <w:proofErr w:type="gramStart"/>
-      <w:r>
-        <w:t>in order to</w:t>
-      </w:r>
-      <w:proofErr w:type="gramEnd"/>
-      <w:r>
-        <w:t xml:space="preserve"> obtain an uncertainty figure for the measurand which can be compared with those calculated for other input quantities. This method is </w:t>
-      </w:r>
-      <w:proofErr w:type="gramStart"/>
-      <w:r>
-        <w:t>similar to</w:t>
-      </w:r>
-      <w:proofErr w:type="gramEnd"/>
-      <w:r>
-        <w:t xml:space="preserve"> the finite difference propagation technique described in 3.5.3, which can also be used to perform a sensitivity analysis. Because the input quantities are perturbed from their estimate sequentially (while all others are held at their estimate), this form of sensitivity analysis is termed “sequential perturbation”.</w:t>
+        <w:t>from the measurement model can either be compared directly or multiplied by the standard uncertainty of the respective input quantity, in order to obtain an uncertainty figure for the measurand which can be compared with those calculated for other input quantities. This method is similar to the finite difference propagation technique described in 3.5.3, which can also be used to perform a sensitivity analysis. Because the input quantities are perturbed from their estimate sequentially (while all others are held at their estimate), this form of sensitivity analysis is termed “sequential perturbation”.</w:t>
       </w:r>
     </w:p>
     <w:p>
       <w:r>
-        <w:lastRenderedPageBreak/>
         <w:t xml:space="preserve">The results of the sensitivity analysis can be very useful to the metrologist. </w:t>
       </w:r>
       <w:r>
@@ -11946,7 +13536,9 @@
       <w:r>
         <w:rPr>
           <w:noProof/>
-        </w:rPr>
+          <w:lang w:eastAsia="en-GB"/>
+        </w:rPr>
+        <w:lastRenderedPageBreak/>
         <mc:AlternateContent>
           <mc:Choice Requires="wps">
             <w:drawing>
@@ -12045,6 +13637,7 @@
       <w:r>
         <w:rPr>
           <w:noProof/>
+          <w:lang w:eastAsia="en-GB"/>
         </w:rPr>
         <w:drawing>
           <wp:inline distT="0" distB="0" distL="0" distR="0" wp14:anchorId="051E5B86" wp14:editId="4E05A069">
@@ -12108,12 +13701,21 @@
         <w:t>3.</w:t>
       </w:r>
       <w:r>
+        <w:rPr>
+          <w:noProof/>
+        </w:rPr>
         <w:fldChar w:fldCharType="begin"/>
       </w:r>
       <w:r>
+        <w:rPr>
+          <w:noProof/>
+        </w:rPr>
         <w:instrText xml:space="preserve"> SEQ Figure \* ARABIC </w:instrText>
       </w:r>
       <w:r>
+        <w:rPr>
+          <w:noProof/>
+        </w:rPr>
         <w:fldChar w:fldCharType="separate"/>
       </w:r>
       <w:r>
@@ -12151,15 +13753,7 @@
     </w:p>
     <w:p>
       <w:r>
-        <w:t xml:space="preserve">This chapter has explained how measurements underpin modern life, supporting trade and commerce and facilitating new discoveries in science and engineering. Through traceability and the unit system, the evaluation and management of uncertainty in measurements provides a backbone of confidence and trust that supports this infrastructure. </w:t>
-      </w:r>
-      <w:proofErr w:type="gramStart"/>
-      <w:r>
-        <w:t>In an attempt to</w:t>
-      </w:r>
-      <w:proofErr w:type="gramEnd"/>
-      <w:r>
-        <w:t xml:space="preserve"> standardise the definition and representation of measurement uncertainties, an internationally-used guidance document, the GUM, offers </w:t>
+        <w:t xml:space="preserve">This chapter has explained how measurements underpin modern life, supporting trade and commerce and facilitating new discoveries in science and engineering. Through traceability and the unit system, the evaluation and management of uncertainty in measurements provides a backbone of confidence and trust that supports this infrastructure. In an attempt to standardise the definition and representation of measurement uncertainties, an internationally-used guidance document, the GUM, offers </w:t>
       </w:r>
       <w:r>
         <w:t xml:space="preserve">rigorous </w:t>
@@ -12168,11 +13762,7 @@
         <w:t xml:space="preserve">methods </w:t>
       </w:r>
       <w:r>
-        <w:t xml:space="preserve">to evaluate them. The methods presented in the GUM have been used throughout the work presented in this thesis. However, the GUM continues to be developed, and recently an inconsistency was created in the evaluation of Category A uncertainty components. </w:t>
-      </w:r>
-      <w:r>
-        <w:lastRenderedPageBreak/>
-        <w:t xml:space="preserve">This chapter has reviewed </w:t>
+        <w:t xml:space="preserve">to evaluate them. The methods presented in the GUM have been used throughout the work presented in this thesis. However, the GUM continues to be developed, and recently an inconsistency was created in the evaluation of Category A uncertainty components. This chapter has reviewed </w:t>
       </w:r>
       <w:r>
         <w:t>the</w:t>
@@ -12183,7 +13773,11 @@
     </w:p>
     <w:p>
       <w:r>
-        <w:t>Three methods for propagating uncertainty through a measurement model to determine the combined standard uncertainty of the measurands were described. Although the Monte Carlo method preserves the most information about both the uncertainties of the input quantities and the measurement model, the higher computational effort can be prohibitive in some cases. Instead, the LPU provides two linear alternatives, which are often much more efficient but require validation to ensure that the measurement model can be treated as linear.</w:t>
+        <w:t xml:space="preserve">Three methods for propagating uncertainty through a measurement model to determine the combined standard uncertainty of the measurands were described. Although the Monte Carlo method preserves the most information about both the uncertainties of the input quantities and the measurement model, the higher computational effort can be prohibitive in some cases. Instead, the </w:t>
+      </w:r>
+      <w:r>
+        <w:lastRenderedPageBreak/>
+        <w:t>LPU provides two linear alternatives, which are often much more efficient but require validation to ensure that the measurement model can be treated as linear.</w:t>
       </w:r>
     </w:p>
     <w:p>
@@ -12272,15 +13866,7 @@
         <w:t>4</w:t>
       </w:r>
       <w:r>
-        <w:t xml:space="preserve">] International Organization for Standardization 1993 Guide to the Expression of Uncertainty in Measurement 1st </w:t>
-      </w:r>
-      <w:proofErr w:type="spellStart"/>
-      <w:r>
-        <w:t>ed</w:t>
-      </w:r>
-      <w:proofErr w:type="spellEnd"/>
-      <w:r>
-        <w:t xml:space="preserve"> (Geneva) ISBN 92-67-10188-9</w:t>
+        <w:t>] International Organization for Standardization 1993 Guide to the Expression of Uncertainty in Measurement 1st ed (Geneva) ISBN 92-67-10188-9</w:t>
       </w:r>
     </w:p>
     <w:p>
@@ -12746,7 +14332,7 @@
 </file>
 
 <file path=word/numbering.xml><?xml version="1.0" encoding="utf-8"?>
-<w:numbering xmlns:wpc="http://schemas.microsoft.com/office/word/2010/wordprocessingCanvas" xmlns:cx="http://schemas.microsoft.com/office/drawing/2014/chartex" xmlns:cx1="http://schemas.microsoft.com/office/drawing/2015/9/8/chartex" xmlns:cx2="http://schemas.microsoft.com/office/drawing/2015/10/21/chartex" xmlns:cx3="http://schemas.microsoft.com/office/drawing/2016/5/9/chartex" xmlns:cx4="http://schemas.microsoft.com/office/drawing/2016/5/10/chartex" xmlns:cx5="http://schemas.microsoft.com/office/drawing/2016/5/11/chartex" xmlns:cx6="http://schemas.microsoft.com/office/drawing/2016/5/12/chartex" xmlns:cx7="http://schemas.microsoft.com/office/drawing/2016/5/13/chartex" xmlns:cx8="http://schemas.microsoft.com/office/drawing/2016/5/14/chartex" xmlns:mc="http://schemas.openxmlformats.org/markup-compatibility/2006" xmlns:aink="http://schemas.microsoft.com/office/drawing/2016/ink" xmlns:am3d="http://schemas.microsoft.com/office/drawing/2017/model3d" xmlns:o="urn:schemas-microsoft-com:office:office" xmlns:r="http://schemas.openxmlformats.org/officeDocument/2006/relationships" xmlns:m="http://schemas.openxmlformats.org/officeDocument/2006/math" xmlns:v="urn:schemas-microsoft-com:vml" xmlns:wp14="http://schemas.microsoft.com/office/word/2010/wordprocessingDrawing" xmlns:wp="http://schemas.openxmlformats.org/drawingml/2006/wordprocessingDrawing" xmlns:w10="urn:schemas-microsoft-com:office:word" xmlns:w="http://schemas.openxmlformats.org/wordprocessingml/2006/main" xmlns:w14="http://schemas.microsoft.com/office/word/2010/wordml" xmlns:w15="http://schemas.microsoft.com/office/word/2012/wordml" xmlns:w16cid="http://schemas.microsoft.com/office/word/2016/wordml/cid" xmlns:w16se="http://schemas.microsoft.com/office/word/2015/wordml/symex" xmlns:wpg="http://schemas.microsoft.com/office/word/2010/wordprocessingGroup" xmlns:wpi="http://schemas.microsoft.com/office/word/2010/wordprocessingInk" xmlns:wne="http://schemas.microsoft.com/office/word/2006/wordml" xmlns:wps="http://schemas.microsoft.com/office/word/2010/wordprocessingShape" mc:Ignorable="w14 w15 w16se w16cid wp14">
+<w:numbering xmlns:wpc="http://schemas.microsoft.com/office/word/2010/wordprocessingCanvas" xmlns:cx="http://schemas.microsoft.com/office/drawing/2014/chartex" xmlns:cx1="http://schemas.microsoft.com/office/drawing/2015/9/8/chartex" xmlns:mc="http://schemas.openxmlformats.org/markup-compatibility/2006" xmlns:o="urn:schemas-microsoft-com:office:office" xmlns:r="http://schemas.openxmlformats.org/officeDocument/2006/relationships" xmlns:m="http://schemas.openxmlformats.org/officeDocument/2006/math" xmlns:v="urn:schemas-microsoft-com:vml" xmlns:wp14="http://schemas.microsoft.com/office/word/2010/wordprocessingDrawing" xmlns:wp="http://schemas.openxmlformats.org/drawingml/2006/wordprocessingDrawing" xmlns:w10="urn:schemas-microsoft-com:office:word" xmlns:w="http://schemas.openxmlformats.org/wordprocessingml/2006/main" xmlns:w14="http://schemas.microsoft.com/office/word/2010/wordml" xmlns:w15="http://schemas.microsoft.com/office/word/2012/wordml" xmlns:w16se="http://schemas.microsoft.com/office/word/2015/wordml/symex" xmlns:wpg="http://schemas.microsoft.com/office/word/2010/wordprocessingGroup" xmlns:wpi="http://schemas.microsoft.com/office/word/2010/wordprocessingInk" xmlns:wne="http://schemas.microsoft.com/office/word/2006/wordml" xmlns:wps="http://schemas.microsoft.com/office/word/2010/wordprocessingShape" mc:Ignorable="w14 w15 w16se wp14">
   <w:abstractNum w:abstractNumId="0" w15:restartNumberingAfterBreak="0">
     <w:nsid w:val="116B5CF7"/>
     <w:multiLevelType w:val="hybridMultilevel"/>
@@ -13225,8 +14811,16 @@
 </w:numbering>
 </file>
 
+<file path=word/people.xml><?xml version="1.0" encoding="utf-8"?>
+<w15:people xmlns:wpc="http://schemas.microsoft.com/office/word/2010/wordprocessingCanvas" xmlns:cx="http://schemas.microsoft.com/office/drawing/2014/chartex" xmlns:cx1="http://schemas.microsoft.com/office/drawing/2015/9/8/chartex" xmlns:mc="http://schemas.openxmlformats.org/markup-compatibility/2006" xmlns:o="urn:schemas-microsoft-com:office:office" xmlns:r="http://schemas.openxmlformats.org/officeDocument/2006/relationships" xmlns:m="http://schemas.openxmlformats.org/officeDocument/2006/math" xmlns:v="urn:schemas-microsoft-com:vml" xmlns:wp14="http://schemas.microsoft.com/office/word/2010/wordprocessingDrawing" xmlns:wp="http://schemas.openxmlformats.org/drawingml/2006/wordprocessingDrawing" xmlns:w10="urn:schemas-microsoft-com:office:word" xmlns:w="http://schemas.openxmlformats.org/wordprocessingml/2006/main" xmlns:w14="http://schemas.microsoft.com/office/word/2010/wordml" xmlns:w15="http://schemas.microsoft.com/office/word/2012/wordml" xmlns:w16se="http://schemas.microsoft.com/office/word/2015/wordml/symex" xmlns:wpg="http://schemas.microsoft.com/office/word/2010/wordprocessingGroup" xmlns:wpi="http://schemas.microsoft.com/office/word/2010/wordprocessingInk" xmlns:wne="http://schemas.microsoft.com/office/word/2006/wordml" xmlns:wps="http://schemas.microsoft.com/office/word/2010/wordprocessingShape" mc:Ignorable="w14 w15 w16se wp14">
+  <w15:person w15:author="Laurence Stant">
+    <w15:presenceInfo w15:providerId="Windows Live" w15:userId="761420d72833c232"/>
+  </w15:person>
+</w15:people>
+</file>
+
 <file path=word/styles.xml><?xml version="1.0" encoding="utf-8"?>
-<w:styles xmlns:mc="http://schemas.openxmlformats.org/markup-compatibility/2006" xmlns:r="http://schemas.openxmlformats.org/officeDocument/2006/relationships" xmlns:w="http://schemas.openxmlformats.org/wordprocessingml/2006/main" xmlns:w14="http://schemas.microsoft.com/office/word/2010/wordml" xmlns:w15="http://schemas.microsoft.com/office/word/2012/wordml" xmlns:w16cid="http://schemas.microsoft.com/office/word/2016/wordml/cid" xmlns:w16se="http://schemas.microsoft.com/office/word/2015/wordml/symex" mc:Ignorable="w14 w15 w16se w16cid">
+<w:styles xmlns:mc="http://schemas.openxmlformats.org/markup-compatibility/2006" xmlns:r="http://schemas.openxmlformats.org/officeDocument/2006/relationships" xmlns:w="http://schemas.openxmlformats.org/wordprocessingml/2006/main" xmlns:w14="http://schemas.microsoft.com/office/word/2010/wordml" xmlns:w15="http://schemas.microsoft.com/office/word/2012/wordml" xmlns:w16se="http://schemas.microsoft.com/office/word/2015/wordml/symex" mc:Ignorable="w14 w15 w16se">
   <w:docDefaults>
     <w:rPrDefault>
       <w:rPr>
@@ -13242,7 +14836,7 @@
       </w:pPr>
     </w:pPrDefault>
   </w:docDefaults>
-  <w:latentStyles w:defLockedState="0" w:defUIPriority="99" w:defSemiHidden="0" w:defUnhideWhenUsed="0" w:defQFormat="0" w:count="375">
+  <w:latentStyles w:defLockedState="0" w:defUIPriority="99" w:defSemiHidden="0" w:defUnhideWhenUsed="0" w:defQFormat="0" w:count="371">
     <w:lsdException w:name="Normal" w:uiPriority="0" w:qFormat="1"/>
     <w:lsdException w:name="heading 1" w:uiPriority="9" w:qFormat="1"/>
     <w:lsdException w:name="heading 2" w:semiHidden="1" w:uiPriority="9" w:unhideWhenUsed="1" w:qFormat="1"/>
@@ -13614,10 +15208,6 @@
     <w:lsdException w:name="List Table 5 Dark Accent 6" w:uiPriority="50"/>
     <w:lsdException w:name="List Table 6 Colorful Accent 6" w:uiPriority="51"/>
     <w:lsdException w:name="List Table 7 Colorful Accent 6" w:uiPriority="52"/>
-    <w:lsdException w:name="Mention" w:semiHidden="1" w:unhideWhenUsed="1"/>
-    <w:lsdException w:name="Smart Hyperlink" w:semiHidden="1" w:unhideWhenUsed="1"/>
-    <w:lsdException w:name="Hashtag" w:semiHidden="1" w:unhideWhenUsed="1"/>
-    <w:lsdException w:name="Unresolved Mention" w:semiHidden="1" w:unhideWhenUsed="1"/>
   </w:latentStyles>
   <w:style w:type="paragraph" w:default="1" w:styleId="Normal">
     <w:name w:val="Normal"/>
@@ -14845,7 +16435,11 @@
     </dgm:pt>
     <dgm:pt modelId="{6C6A9A20-8DFA-4111-AFCC-0BC440B6C594}" type="pres">
       <dgm:prSet presAssocID="{6E9E3301-03BD-4A23-B5AD-74DE7A2C00E3}" presName="pyramid" presStyleLbl="node1" presStyleIdx="0" presStyleCnt="1"/>
-      <dgm:spPr/>
+      <dgm:spPr>
+        <a:ln>
+          <a:noFill/>
+        </a:ln>
+      </dgm:spPr>
     </dgm:pt>
     <dgm:pt modelId="{B44AC19D-1632-4F46-A971-DFF2FAB97653}" type="pres">
       <dgm:prSet presAssocID="{6E9E3301-03BD-4A23-B5AD-74DE7A2C00E3}" presName="theList" presStyleCnt="0"/>
@@ -14858,6 +16452,13 @@
         </dgm:presLayoutVars>
       </dgm:prSet>
       <dgm:spPr/>
+      <dgm:t>
+        <a:bodyPr/>
+        <a:lstStyle/>
+        <a:p>
+          <a:endParaRPr lang="en-US"/>
+        </a:p>
+      </dgm:t>
     </dgm:pt>
     <dgm:pt modelId="{156F59F9-BAF1-4C3A-B6BE-661736F286CA}" type="pres">
       <dgm:prSet presAssocID="{8C371762-0DFF-4B16-B076-BB8B7D5881F3}" presName="aSpace" presStyleCnt="0"/>
@@ -14870,6 +16471,13 @@
         </dgm:presLayoutVars>
       </dgm:prSet>
       <dgm:spPr/>
+      <dgm:t>
+        <a:bodyPr/>
+        <a:lstStyle/>
+        <a:p>
+          <a:endParaRPr lang="en-US"/>
+        </a:p>
+      </dgm:t>
     </dgm:pt>
     <dgm:pt modelId="{74FA32AF-3B0E-4D51-AF2E-463150656C44}" type="pres">
       <dgm:prSet presAssocID="{1D7F6354-3490-4F5E-923D-5185EDA5D493}" presName="aSpace" presStyleCnt="0"/>
@@ -14882,6 +16490,13 @@
         </dgm:presLayoutVars>
       </dgm:prSet>
       <dgm:spPr/>
+      <dgm:t>
+        <a:bodyPr/>
+        <a:lstStyle/>
+        <a:p>
+          <a:endParaRPr lang="en-US"/>
+        </a:p>
+      </dgm:t>
     </dgm:pt>
     <dgm:pt modelId="{5B70756E-65EE-411E-A456-1A68F45BDB7C}" type="pres">
       <dgm:prSet presAssocID="{513C2497-E406-4327-B68E-4A5ACF3B7402}" presName="aSpace" presStyleCnt="0"/>
@@ -14894,6 +16509,13 @@
         </dgm:presLayoutVars>
       </dgm:prSet>
       <dgm:spPr/>
+      <dgm:t>
+        <a:bodyPr/>
+        <a:lstStyle/>
+        <a:p>
+          <a:endParaRPr lang="en-US"/>
+        </a:p>
+      </dgm:t>
     </dgm:pt>
     <dgm:pt modelId="{680DB803-FC50-4665-A3D7-526C7CA187B1}" type="pres">
       <dgm:prSet presAssocID="{233E1B51-26E2-46C1-AAA3-4E327AD8E98B}" presName="aSpace" presStyleCnt="0"/>
@@ -14901,15 +16523,15 @@
     </dgm:pt>
   </dgm:ptLst>
   <dgm:cxnLst>
+    <dgm:cxn modelId="{5D8A6965-1482-4256-808E-9E804ED696D4}" type="presOf" srcId="{233E1B51-26E2-46C1-AAA3-4E327AD8E98B}" destId="{9BD42959-6B16-4ABF-94A6-F95D05116994}" srcOrd="0" destOrd="0" presId="urn:microsoft.com/office/officeart/2005/8/layout/pyramid2"/>
+    <dgm:cxn modelId="{41C4B263-EF76-4737-9C7B-81787E8E4873}" type="presOf" srcId="{513C2497-E406-4327-B68E-4A5ACF3B7402}" destId="{0E2E0EBD-658A-4AAA-96DD-B87C20932C8D}" srcOrd="0" destOrd="0" presId="urn:microsoft.com/office/officeart/2005/8/layout/pyramid2"/>
+    <dgm:cxn modelId="{6B3D83EE-EA29-42DA-ACCA-9C88F53BAC9D}" type="presOf" srcId="{1D7F6354-3490-4F5E-923D-5185EDA5D493}" destId="{0005DC29-1D83-4014-977C-79056CD7D94A}" srcOrd="0" destOrd="0" presId="urn:microsoft.com/office/officeart/2005/8/layout/pyramid2"/>
     <dgm:cxn modelId="{D6EB6403-89E3-48BF-BFA6-D5906DFAB011}" type="presOf" srcId="{8C371762-0DFF-4B16-B076-BB8B7D5881F3}" destId="{7B6BC462-129A-4CA3-9E0A-54DEFB2EB83C}" srcOrd="0" destOrd="0" presId="urn:microsoft.com/office/officeart/2005/8/layout/pyramid2"/>
-    <dgm:cxn modelId="{6563650A-8DFF-482B-A977-7B3DDC41CCBF}" srcId="{6E9E3301-03BD-4A23-B5AD-74DE7A2C00E3}" destId="{233E1B51-26E2-46C1-AAA3-4E327AD8E98B}" srcOrd="3" destOrd="0" parTransId="{87667D74-A60D-41DB-9BFE-A09F61236342}" sibTransId="{317654A1-945C-48BA-981F-486AB527F3C3}"/>
-    <dgm:cxn modelId="{41C4B263-EF76-4737-9C7B-81787E8E4873}" type="presOf" srcId="{513C2497-E406-4327-B68E-4A5ACF3B7402}" destId="{0E2E0EBD-658A-4AAA-96DD-B87C20932C8D}" srcOrd="0" destOrd="0" presId="urn:microsoft.com/office/officeart/2005/8/layout/pyramid2"/>
-    <dgm:cxn modelId="{5D8A6965-1482-4256-808E-9E804ED696D4}" type="presOf" srcId="{233E1B51-26E2-46C1-AAA3-4E327AD8E98B}" destId="{9BD42959-6B16-4ABF-94A6-F95D05116994}" srcOrd="0" destOrd="0" presId="urn:microsoft.com/office/officeart/2005/8/layout/pyramid2"/>
-    <dgm:cxn modelId="{B5F3D477-1093-47A2-8D12-65A888A81397}" type="presOf" srcId="{6E9E3301-03BD-4A23-B5AD-74DE7A2C00E3}" destId="{EC63558D-A6E2-4012-8FAC-110C71994BA9}" srcOrd="0" destOrd="0" presId="urn:microsoft.com/office/officeart/2005/8/layout/pyramid2"/>
     <dgm:cxn modelId="{16637F8C-AEF2-4562-8097-31F5985A1F95}" srcId="{6E9E3301-03BD-4A23-B5AD-74DE7A2C00E3}" destId="{1D7F6354-3490-4F5E-923D-5185EDA5D493}" srcOrd="1" destOrd="0" parTransId="{AE187CCE-FC09-4A4A-AA45-ECE8A56718E0}" sibTransId="{C6C7D408-9D80-43FC-86E0-41B7C42F6182}"/>
     <dgm:cxn modelId="{24A4DEEB-1026-46E7-99B8-9F79C955C8B5}" srcId="{6E9E3301-03BD-4A23-B5AD-74DE7A2C00E3}" destId="{8C371762-0DFF-4B16-B076-BB8B7D5881F3}" srcOrd="0" destOrd="0" parTransId="{F39570B9-E5E5-4086-ACD6-8228AD434680}" sibTransId="{3A12FE2A-4B09-49D1-83E2-2C754FF98A4F}"/>
-    <dgm:cxn modelId="{6B3D83EE-EA29-42DA-ACCA-9C88F53BAC9D}" type="presOf" srcId="{1D7F6354-3490-4F5E-923D-5185EDA5D493}" destId="{0005DC29-1D83-4014-977C-79056CD7D94A}" srcOrd="0" destOrd="0" presId="urn:microsoft.com/office/officeart/2005/8/layout/pyramid2"/>
+    <dgm:cxn modelId="{B5F3D477-1093-47A2-8D12-65A888A81397}" type="presOf" srcId="{6E9E3301-03BD-4A23-B5AD-74DE7A2C00E3}" destId="{EC63558D-A6E2-4012-8FAC-110C71994BA9}" srcOrd="0" destOrd="0" presId="urn:microsoft.com/office/officeart/2005/8/layout/pyramid2"/>
     <dgm:cxn modelId="{22FEDCF9-62F2-4EA3-A7FD-1B8618F6DB58}" srcId="{6E9E3301-03BD-4A23-B5AD-74DE7A2C00E3}" destId="{513C2497-E406-4327-B68E-4A5ACF3B7402}" srcOrd="2" destOrd="0" parTransId="{86359ED5-4B03-4A61-A691-843B8F5FA94D}" sibTransId="{F89C7DF0-0739-4460-9B78-49633AA170A9}"/>
+    <dgm:cxn modelId="{6563650A-8DFF-482B-A977-7B3DDC41CCBF}" srcId="{6E9E3301-03BD-4A23-B5AD-74DE7A2C00E3}" destId="{233E1B51-26E2-46C1-AAA3-4E327AD8E98B}" srcOrd="3" destOrd="0" parTransId="{87667D74-A60D-41DB-9BFE-A09F61236342}" sibTransId="{317654A1-945C-48BA-981F-486AB527F3C3}"/>
     <dgm:cxn modelId="{F3952197-F704-4C07-B5EC-78DC6F731583}" type="presParOf" srcId="{EC63558D-A6E2-4012-8FAC-110C71994BA9}" destId="{6C6A9A20-8DFA-4111-AFCC-0BC440B6C594}" srcOrd="0" destOrd="0" presId="urn:microsoft.com/office/officeart/2005/8/layout/pyramid2"/>
     <dgm:cxn modelId="{F40EAFC5-7DEE-487D-BE67-ED7865C6C662}" type="presParOf" srcId="{EC63558D-A6E2-4012-8FAC-110C71994BA9}" destId="{B44AC19D-1632-4F46-A971-DFF2FAB97653}" srcOrd="1" destOrd="0" presId="urn:microsoft.com/office/officeart/2005/8/layout/pyramid2"/>
     <dgm:cxn modelId="{C0092B26-C3C9-4EEF-8B27-23C2C3168BC6}" type="presParOf" srcId="{B44AC19D-1632-4F46-A971-DFF2FAB97653}" destId="{7B6BC462-129A-4CA3-9E0A-54DEFB2EB83C}" srcOrd="0" destOrd="0" presId="urn:microsoft.com/office/officeart/2005/8/layout/pyramid2"/>
@@ -14961,14 +16583,7 @@
           </a:schemeClr>
         </a:solidFill>
         <a:ln w="12700" cap="flat" cmpd="sng" algn="ctr">
-          <a:solidFill>
-            <a:schemeClr val="lt1">
-              <a:hueOff val="0"/>
-              <a:satOff val="0"/>
-              <a:lumOff val="0"/>
-              <a:alphaOff val="0"/>
-            </a:schemeClr>
-          </a:solidFill>
+          <a:noFill/>
           <a:prstDash val="solid"/>
           <a:miter lim="800000"/>
         </a:ln>
@@ -15043,7 +16658,7 @@
         </a:bodyPr>
         <a:lstStyle/>
         <a:p>
-          <a:pPr marL="0" lvl="0" indent="0" algn="ctr" defTabSz="488950">
+          <a:pPr lvl="0" algn="ctr" defTabSz="488950">
             <a:lnSpc>
               <a:spcPct val="90000"/>
             </a:lnSpc>
@@ -15053,7 +16668,6 @@
             <a:spcAft>
               <a:spcPct val="35000"/>
             </a:spcAft>
-            <a:buNone/>
           </a:pPr>
           <a:r>
             <a:rPr lang="en-GB" sz="1100" kern="1200"/>
@@ -15120,7 +16734,7 @@
         </a:bodyPr>
         <a:lstStyle/>
         <a:p>
-          <a:pPr marL="0" lvl="0" indent="0" algn="ctr" defTabSz="488950">
+          <a:pPr lvl="0" algn="ctr" defTabSz="488950">
             <a:lnSpc>
               <a:spcPct val="90000"/>
             </a:lnSpc>
@@ -15130,7 +16744,6 @@
             <a:spcAft>
               <a:spcPct val="35000"/>
             </a:spcAft>
-            <a:buNone/>
           </a:pPr>
           <a:r>
             <a:rPr lang="en-GB" sz="1100" kern="1200"/>
@@ -15197,7 +16810,7 @@
         </a:bodyPr>
         <a:lstStyle/>
         <a:p>
-          <a:pPr marL="0" lvl="0" indent="0" algn="ctr" defTabSz="488950">
+          <a:pPr lvl="0" algn="ctr" defTabSz="488950">
             <a:lnSpc>
               <a:spcPct val="90000"/>
             </a:lnSpc>
@@ -15207,7 +16820,6 @@
             <a:spcAft>
               <a:spcPct val="35000"/>
             </a:spcAft>
-            <a:buNone/>
           </a:pPr>
           <a:r>
             <a:rPr lang="en-GB" sz="1100" kern="1200"/>
@@ -15274,7 +16886,7 @@
         </a:bodyPr>
         <a:lstStyle/>
         <a:p>
-          <a:pPr marL="0" lvl="0" indent="0" algn="ctr" defTabSz="488950">
+          <a:pPr lvl="0" algn="ctr" defTabSz="488950">
             <a:lnSpc>
               <a:spcPct val="90000"/>
             </a:lnSpc>
@@ -15284,7 +16896,6 @@
             <a:spcAft>
               <a:spcPct val="35000"/>
             </a:spcAft>
-            <a:buNone/>
           </a:pPr>
           <a:r>
             <a:rPr lang="en-GB" sz="1100" kern="1200"/>

</xml_diff>